<commit_message>
Updated command list document
</commit_message>
<xml_diff>
--- a/Documentation/Word/LipSync_Wireless_Command_List.docx
+++ b/Documentation/Word/LipSync_Wireless_Command_List.docx
@@ -1,6 +1,6 @@
 
 <file path=word/document.xml><?xml version="1.0" encoding="utf-8"?>
-<w:document xmlns:wpc="http://schemas.microsoft.com/office/word/2010/wordprocessingCanvas" xmlns:cx="http://schemas.microsoft.com/office/drawing/2014/chartex" xmlns:cx1="http://schemas.microsoft.com/office/drawing/2015/9/8/chartex" xmlns:cx2="http://schemas.microsoft.com/office/drawing/2015/10/21/chartex" xmlns:cx3="http://schemas.microsoft.com/office/drawing/2016/5/9/chartex" xmlns:cx4="http://schemas.microsoft.com/office/drawing/2016/5/10/chartex" xmlns:cx5="http://schemas.microsoft.com/office/drawing/2016/5/11/chartex" xmlns:cx6="http://schemas.microsoft.com/office/drawing/2016/5/12/chartex" xmlns:cx7="http://schemas.microsoft.com/office/drawing/2016/5/13/chartex" xmlns:cx8="http://schemas.microsoft.com/office/drawing/2016/5/14/chartex" xmlns:mc="http://schemas.openxmlformats.org/markup-compatibility/2006" xmlns:aink="http://schemas.microsoft.com/office/drawing/2016/ink" xmlns:am3d="http://schemas.microsoft.com/office/drawing/2017/model3d" xmlns:o="urn:schemas-microsoft-com:office:office" xmlns:r="http://schemas.openxmlformats.org/officeDocument/2006/relationships" xmlns:m="http://schemas.openxmlformats.org/officeDocument/2006/math" xmlns:v="urn:schemas-microsoft-com:vml" xmlns:wp14="http://schemas.microsoft.com/office/word/2010/wordprocessingDrawing" xmlns:wp="http://schemas.openxmlformats.org/drawingml/2006/wordprocessingDrawing" xmlns:w10="urn:schemas-microsoft-com:office:word" xmlns:w="http://schemas.openxmlformats.org/wordprocessingml/2006/main" xmlns:w14="http://schemas.microsoft.com/office/word/2010/wordml" xmlns:w15="http://schemas.microsoft.com/office/word/2012/wordml" xmlns:w16cex="http://schemas.microsoft.com/office/word/2018/wordml/cex" xmlns:w16cid="http://schemas.microsoft.com/office/word/2016/wordml/cid" xmlns:w16="http://schemas.microsoft.com/office/word/2018/wordml" xmlns:w16sdtdh="http://schemas.microsoft.com/office/word/2020/wordml/sdtdatahash" xmlns:w16se="http://schemas.microsoft.com/office/word/2015/wordml/symex" xmlns:wpg="http://schemas.microsoft.com/office/word/2010/wordprocessingGroup" xmlns:wpi="http://schemas.microsoft.com/office/word/2010/wordprocessingInk" xmlns:wne="http://schemas.microsoft.com/office/word/2006/wordml" xmlns:wps="http://schemas.microsoft.com/office/word/2010/wordprocessingShape" mc:Ignorable="w14 w15 w16se w16cid w16 w16cex w16sdtdh wp14">
+<w:document xmlns:wpc="http://schemas.microsoft.com/office/word/2010/wordprocessingCanvas" xmlns:cx="http://schemas.microsoft.com/office/drawing/2014/chartex" xmlns:cx1="http://schemas.microsoft.com/office/drawing/2015/9/8/chartex" xmlns:cx2="http://schemas.microsoft.com/office/drawing/2015/10/21/chartex" xmlns:cx3="http://schemas.microsoft.com/office/drawing/2016/5/9/chartex" xmlns:cx4="http://schemas.microsoft.com/office/drawing/2016/5/10/chartex" xmlns:cx5="http://schemas.microsoft.com/office/drawing/2016/5/11/chartex" xmlns:cx6="http://schemas.microsoft.com/office/drawing/2016/5/12/chartex" xmlns:cx7="http://schemas.microsoft.com/office/drawing/2016/5/13/chartex" xmlns:cx8="http://schemas.microsoft.com/office/drawing/2016/5/14/chartex" xmlns:mc="http://schemas.openxmlformats.org/markup-compatibility/2006" xmlns:aink="http://schemas.microsoft.com/office/drawing/2016/ink" xmlns:am3d="http://schemas.microsoft.com/office/drawing/2017/model3d" xmlns:o="urn:schemas-microsoft-com:office:office" xmlns:oel="http://schemas.microsoft.com/office/2019/extlst" xmlns:r="http://schemas.openxmlformats.org/officeDocument/2006/relationships" xmlns:m="http://schemas.openxmlformats.org/officeDocument/2006/math" xmlns:v="urn:schemas-microsoft-com:vml" xmlns:wp14="http://schemas.microsoft.com/office/word/2010/wordprocessingDrawing" xmlns:wp="http://schemas.openxmlformats.org/drawingml/2006/wordprocessingDrawing" xmlns:w10="urn:schemas-microsoft-com:office:word" xmlns:w="http://schemas.openxmlformats.org/wordprocessingml/2006/main" xmlns:w14="http://schemas.microsoft.com/office/word/2010/wordml" xmlns:w15="http://schemas.microsoft.com/office/word/2012/wordml" xmlns:w16cex="http://schemas.microsoft.com/office/word/2018/wordml/cex" xmlns:w16cid="http://schemas.microsoft.com/office/word/2016/wordml/cid" xmlns:w16="http://schemas.microsoft.com/office/word/2018/wordml" xmlns:w16sdtdh="http://schemas.microsoft.com/office/word/2020/wordml/sdtdatahash" xmlns:w16se="http://schemas.microsoft.com/office/word/2015/wordml/symex" xmlns:wpg="http://schemas.microsoft.com/office/word/2010/wordprocessingGroup" xmlns:wpi="http://schemas.microsoft.com/office/word/2010/wordprocessingInk" xmlns:wne="http://schemas.microsoft.com/office/word/2006/wordml" xmlns:wps="http://schemas.microsoft.com/office/word/2010/wordprocessingShape" mc:Ignorable="w14 w15 w16se w16cid w16 w16cex w16sdtdh wp14">
   <w:body>
     <w:p>
       <w:pPr>
@@ -215,12 +215,21 @@
                 <w:szCs w:val="18"/>
               </w:rPr>
             </w:pPr>
-            <w:r>
-              <w:rPr>
-                <w:sz w:val="18"/>
-                <w:szCs w:val="18"/>
-              </w:rPr>
-              <w:t>FAIL,{N}</w:t>
+            <w:proofErr w:type="gramStart"/>
+            <w:r>
+              <w:rPr>
+                <w:sz w:val="18"/>
+                <w:szCs w:val="18"/>
+              </w:rPr>
+              <w:t>FAIL,{</w:t>
+            </w:r>
+            <w:proofErr w:type="gramEnd"/>
+            <w:r>
+              <w:rPr>
+                <w:sz w:val="18"/>
+                <w:szCs w:val="18"/>
+              </w:rPr>
+              <w:t>N}</w:t>
             </w:r>
             <w:r>
               <w:rPr>
@@ -308,7 +317,15 @@
                 <w:sz w:val="18"/>
                 <w:szCs w:val="18"/>
               </w:rPr>
-              <w:t>SUCCESS,0</w:t>
+              <w:t>SUCCESS,</w:t>
+            </w:r>
+            <w:proofErr w:type="gramStart"/>
+            <w:r>
+              <w:rPr>
+                <w:sz w:val="18"/>
+                <w:szCs w:val="18"/>
+              </w:rPr>
+              <w:t>0</w:t>
             </w:r>
             <w:r>
               <w:rPr>
@@ -317,6 +334,7 @@
               </w:rPr>
               <w:t>:EXIT</w:t>
             </w:r>
+            <w:proofErr w:type="gramEnd"/>
           </w:p>
         </w:tc>
         <w:tc>
@@ -333,12 +351,21 @@
                 <w:szCs w:val="18"/>
               </w:rPr>
             </w:pPr>
-            <w:r>
-              <w:rPr>
-                <w:sz w:val="18"/>
-                <w:szCs w:val="18"/>
-              </w:rPr>
-              <w:t>FAIL,{N}</w:t>
+            <w:proofErr w:type="gramStart"/>
+            <w:r>
+              <w:rPr>
+                <w:sz w:val="18"/>
+                <w:szCs w:val="18"/>
+              </w:rPr>
+              <w:t>FAIL,{</w:t>
+            </w:r>
+            <w:proofErr w:type="gramEnd"/>
+            <w:r>
+              <w:rPr>
+                <w:sz w:val="18"/>
+                <w:szCs w:val="18"/>
+              </w:rPr>
+              <w:t>N}</w:t>
             </w:r>
             <w:r>
               <w:rPr>
@@ -452,12 +479,21 @@
                 <w:szCs w:val="18"/>
               </w:rPr>
             </w:pPr>
-            <w:r>
-              <w:rPr>
-                <w:sz w:val="18"/>
-                <w:szCs w:val="18"/>
-              </w:rPr>
-              <w:t>FAIL,{N}</w:t>
+            <w:proofErr w:type="gramStart"/>
+            <w:r>
+              <w:rPr>
+                <w:sz w:val="18"/>
+                <w:szCs w:val="18"/>
+              </w:rPr>
+              <w:t>FAIL,{</w:t>
+            </w:r>
+            <w:proofErr w:type="gramEnd"/>
+            <w:r>
+              <w:rPr>
+                <w:sz w:val="18"/>
+                <w:szCs w:val="18"/>
+              </w:rPr>
+              <w:t>N}</w:t>
             </w:r>
             <w:r>
               <w:rPr>
@@ -552,7 +588,23 @@
                 <w:sz w:val="18"/>
                 <w:szCs w:val="18"/>
               </w:rPr>
-              <w:t>:VN,0:V{N.NN}</w:t>
+              <w:t>:VN,</w:t>
+            </w:r>
+            <w:proofErr w:type="gramStart"/>
+            <w:r>
+              <w:rPr>
+                <w:sz w:val="18"/>
+                <w:szCs w:val="18"/>
+              </w:rPr>
+              <w:t>0:V</w:t>
+            </w:r>
+            <w:proofErr w:type="gramEnd"/>
+            <w:r>
+              <w:rPr>
+                <w:sz w:val="18"/>
+                <w:szCs w:val="18"/>
+              </w:rPr>
+              <w:t>{N.NN}</w:t>
             </w:r>
           </w:p>
         </w:tc>
@@ -570,12 +622,21 @@
                 <w:szCs w:val="18"/>
               </w:rPr>
             </w:pPr>
-            <w:r>
-              <w:rPr>
-                <w:sz w:val="18"/>
-                <w:szCs w:val="18"/>
-              </w:rPr>
-              <w:t>FAIL,{N}</w:t>
+            <w:proofErr w:type="gramStart"/>
+            <w:r>
+              <w:rPr>
+                <w:sz w:val="18"/>
+                <w:szCs w:val="18"/>
+              </w:rPr>
+              <w:t>FAIL,{</w:t>
+            </w:r>
+            <w:proofErr w:type="gramEnd"/>
+            <w:r>
+              <w:rPr>
+                <w:sz w:val="18"/>
+                <w:szCs w:val="18"/>
+              </w:rPr>
+              <w:t>N}</w:t>
             </w:r>
             <w:r>
               <w:rPr>
@@ -612,7 +673,23 @@
                 <w:sz w:val="18"/>
                 <w:szCs w:val="18"/>
               </w:rPr>
-              <w:t>Get version number (V{N.NN})</w:t>
+              <w:t>Get version number (V{</w:t>
+            </w:r>
+            <w:proofErr w:type="gramStart"/>
+            <w:r>
+              <w:rPr>
+                <w:sz w:val="18"/>
+                <w:szCs w:val="18"/>
+              </w:rPr>
+              <w:t>N.NN</w:t>
+            </w:r>
+            <w:proofErr w:type="gramEnd"/>
+            <w:r>
+              <w:rPr>
+                <w:sz w:val="18"/>
+                <w:szCs w:val="18"/>
+              </w:rPr>
+              <w:t>})</w:t>
             </w:r>
           </w:p>
         </w:tc>
@@ -664,14 +741,30 @@
                 <w:sz w:val="18"/>
                 <w:szCs w:val="18"/>
               </w:rPr>
-              <w:t>SUCCESS,0</w:t>
-            </w:r>
-            <w:r>
-              <w:rPr>
-                <w:sz w:val="18"/>
-                <w:szCs w:val="18"/>
-              </w:rPr>
-              <w:t>:SS,0:{</w:t>
+              <w:t>SUCCESS,</w:t>
+            </w:r>
+            <w:proofErr w:type="gramStart"/>
+            <w:r>
+              <w:rPr>
+                <w:sz w:val="18"/>
+                <w:szCs w:val="18"/>
+              </w:rPr>
+              <w:t>0</w:t>
+            </w:r>
+            <w:r>
+              <w:rPr>
+                <w:sz w:val="18"/>
+                <w:szCs w:val="18"/>
+              </w:rPr>
+              <w:t>:SS</w:t>
+            </w:r>
+            <w:proofErr w:type="gramEnd"/>
+            <w:r>
+              <w:rPr>
+                <w:sz w:val="18"/>
+                <w:szCs w:val="18"/>
+              </w:rPr>
+              <w:t>,0:{</w:t>
             </w:r>
             <w:r>
               <w:rPr>
@@ -703,12 +796,21 @@
                 <w:szCs w:val="18"/>
               </w:rPr>
             </w:pPr>
-            <w:r>
-              <w:rPr>
-                <w:sz w:val="18"/>
-                <w:szCs w:val="18"/>
-              </w:rPr>
-              <w:t>FAIL,{N}</w:t>
+            <w:proofErr w:type="gramStart"/>
+            <w:r>
+              <w:rPr>
+                <w:sz w:val="18"/>
+                <w:szCs w:val="18"/>
+              </w:rPr>
+              <w:t>FAIL,{</w:t>
+            </w:r>
+            <w:proofErr w:type="gramEnd"/>
+            <w:r>
+              <w:rPr>
+                <w:sz w:val="18"/>
+                <w:szCs w:val="18"/>
+              </w:rPr>
+              <w:t>N}</w:t>
             </w:r>
             <w:r>
               <w:rPr>
@@ -794,7 +896,15 @@
                 <w:sz w:val="18"/>
                 <w:szCs w:val="18"/>
               </w:rPr>
-              <w:t>SS,1:</w:t>
+              <w:t>SS,</w:t>
+            </w:r>
+            <w:proofErr w:type="gramStart"/>
+            <w:r>
+              <w:rPr>
+                <w:sz w:val="18"/>
+                <w:szCs w:val="18"/>
+              </w:rPr>
+              <w:t>1:</w:t>
             </w:r>
             <w:r>
               <w:rPr>
@@ -803,6 +913,7 @@
               </w:rPr>
               <w:t>{</w:t>
             </w:r>
+            <w:proofErr w:type="gramEnd"/>
             <w:r>
               <w:rPr>
                 <w:sz w:val="18"/>
@@ -838,14 +949,30 @@
                 <w:sz w:val="18"/>
                 <w:szCs w:val="18"/>
               </w:rPr>
-              <w:t>SUCCESS,0</w:t>
-            </w:r>
-            <w:r>
-              <w:rPr>
-                <w:sz w:val="18"/>
-                <w:szCs w:val="18"/>
-              </w:rPr>
-              <w:t>:SS,1:{</w:t>
+              <w:t>SUCCESS,</w:t>
+            </w:r>
+            <w:proofErr w:type="gramStart"/>
+            <w:r>
+              <w:rPr>
+                <w:sz w:val="18"/>
+                <w:szCs w:val="18"/>
+              </w:rPr>
+              <w:t>0</w:t>
+            </w:r>
+            <w:r>
+              <w:rPr>
+                <w:sz w:val="18"/>
+                <w:szCs w:val="18"/>
+              </w:rPr>
+              <w:t>:SS</w:t>
+            </w:r>
+            <w:proofErr w:type="gramEnd"/>
+            <w:r>
+              <w:rPr>
+                <w:sz w:val="18"/>
+                <w:szCs w:val="18"/>
+              </w:rPr>
+              <w:t>,1:{</w:t>
             </w:r>
             <w:r>
               <w:rPr>
@@ -884,12 +1011,21 @@
                 <w:szCs w:val="18"/>
               </w:rPr>
             </w:pPr>
-            <w:r>
-              <w:rPr>
-                <w:sz w:val="18"/>
-                <w:szCs w:val="18"/>
-              </w:rPr>
-              <w:t>FAIL,{N}</w:t>
+            <w:proofErr w:type="gramStart"/>
+            <w:r>
+              <w:rPr>
+                <w:sz w:val="18"/>
+                <w:szCs w:val="18"/>
+              </w:rPr>
+              <w:t>FAIL,{</w:t>
+            </w:r>
+            <w:proofErr w:type="gramEnd"/>
+            <w:r>
+              <w:rPr>
+                <w:sz w:val="18"/>
+                <w:szCs w:val="18"/>
+              </w:rPr>
+              <w:t>N}</w:t>
             </w:r>
             <w:r>
               <w:rPr>
@@ -999,14 +1135,30 @@
                 <w:sz w:val="18"/>
                 <w:szCs w:val="18"/>
               </w:rPr>
-              <w:t>,0</w:t>
-            </w:r>
-            <w:r>
-              <w:rPr>
-                <w:sz w:val="18"/>
-                <w:szCs w:val="18"/>
-              </w:rPr>
-              <w:t>:SS,1:{</w:t>
+              <w:t>,</w:t>
+            </w:r>
+            <w:proofErr w:type="gramStart"/>
+            <w:r>
+              <w:rPr>
+                <w:sz w:val="18"/>
+                <w:szCs w:val="18"/>
+              </w:rPr>
+              <w:t>0</w:t>
+            </w:r>
+            <w:r>
+              <w:rPr>
+                <w:sz w:val="18"/>
+                <w:szCs w:val="18"/>
+              </w:rPr>
+              <w:t>:SS</w:t>
+            </w:r>
+            <w:proofErr w:type="gramEnd"/>
+            <w:r>
+              <w:rPr>
+                <w:sz w:val="18"/>
+                <w:szCs w:val="18"/>
+              </w:rPr>
+              <w:t>,1:{</w:t>
             </w:r>
             <w:r>
               <w:rPr>
@@ -1145,7 +1297,23 @@
                 <w:sz w:val="18"/>
                 <w:szCs w:val="18"/>
               </w:rPr>
-              <w:t xml:space="preserve">:PT,0:{Threshold </w:t>
+              <w:t>:PT,</w:t>
+            </w:r>
+            <w:proofErr w:type="gramStart"/>
+            <w:r>
+              <w:rPr>
+                <w:sz w:val="18"/>
+                <w:szCs w:val="18"/>
+              </w:rPr>
+              <w:t>0:{</w:t>
+            </w:r>
+            <w:proofErr w:type="gramEnd"/>
+            <w:r>
+              <w:rPr>
+                <w:sz w:val="18"/>
+                <w:szCs w:val="18"/>
+              </w:rPr>
+              <w:t xml:space="preserve">Threshold </w:t>
             </w:r>
             <w:r>
               <w:rPr>
@@ -1191,12 +1359,21 @@
                 <w:szCs w:val="18"/>
               </w:rPr>
             </w:pPr>
-            <w:r>
-              <w:rPr>
-                <w:sz w:val="18"/>
-                <w:szCs w:val="18"/>
-              </w:rPr>
-              <w:t>FAIL,{N}</w:t>
+            <w:proofErr w:type="gramStart"/>
+            <w:r>
+              <w:rPr>
+                <w:sz w:val="18"/>
+                <w:szCs w:val="18"/>
+              </w:rPr>
+              <w:t>FAIL,{</w:t>
+            </w:r>
+            <w:proofErr w:type="gramEnd"/>
+            <w:r>
+              <w:rPr>
+                <w:sz w:val="18"/>
+                <w:szCs w:val="18"/>
+              </w:rPr>
+              <w:t>N}</w:t>
             </w:r>
             <w:r>
               <w:rPr>
@@ -1290,7 +1467,23 @@
                 <w:sz w:val="18"/>
                 <w:szCs w:val="18"/>
               </w:rPr>
-              <w:t xml:space="preserve">PT,1:{threshold </w:t>
+              <w:t>PT,</w:t>
+            </w:r>
+            <w:proofErr w:type="gramStart"/>
+            <w:r>
+              <w:rPr>
+                <w:sz w:val="18"/>
+                <w:szCs w:val="18"/>
+              </w:rPr>
+              <w:t>1:{</w:t>
+            </w:r>
+            <w:proofErr w:type="gramEnd"/>
+            <w:r>
+              <w:rPr>
+                <w:sz w:val="18"/>
+                <w:szCs w:val="18"/>
+              </w:rPr>
+              <w:t xml:space="preserve">threshold </w:t>
             </w:r>
             <w:r>
               <w:rPr>
@@ -1334,7 +1527,23 @@
                 <w:sz w:val="18"/>
                 <w:szCs w:val="18"/>
               </w:rPr>
-              <w:t xml:space="preserve">:PT,1:{Threshold </w:t>
+              <w:t>:PT,</w:t>
+            </w:r>
+            <w:proofErr w:type="gramStart"/>
+            <w:r>
+              <w:rPr>
+                <w:sz w:val="18"/>
+                <w:szCs w:val="18"/>
+              </w:rPr>
+              <w:t>1:{</w:t>
+            </w:r>
+            <w:proofErr w:type="gramEnd"/>
+            <w:r>
+              <w:rPr>
+                <w:sz w:val="18"/>
+                <w:szCs w:val="18"/>
+              </w:rPr>
+              <w:t xml:space="preserve">Threshold </w:t>
             </w:r>
             <w:r>
               <w:rPr>
@@ -1387,12 +1596,21 @@
                 <w:szCs w:val="18"/>
               </w:rPr>
             </w:pPr>
-            <w:r>
-              <w:rPr>
-                <w:sz w:val="18"/>
-                <w:szCs w:val="18"/>
-              </w:rPr>
-              <w:t>FAIL,{N}</w:t>
+            <w:proofErr w:type="gramStart"/>
+            <w:r>
+              <w:rPr>
+                <w:sz w:val="18"/>
+                <w:szCs w:val="18"/>
+              </w:rPr>
+              <w:t>FAIL,{</w:t>
+            </w:r>
+            <w:proofErr w:type="gramEnd"/>
+            <w:r>
+              <w:rPr>
+                <w:sz w:val="18"/>
+                <w:szCs w:val="18"/>
+              </w:rPr>
+              <w:t>N}</w:t>
             </w:r>
             <w:r>
               <w:rPr>
@@ -1520,7 +1738,23 @@
                 <w:sz w:val="18"/>
                 <w:szCs w:val="18"/>
               </w:rPr>
-              <w:t xml:space="preserve">:PT,0:{Threshold </w:t>
+              <w:t>:PT,</w:t>
+            </w:r>
+            <w:proofErr w:type="gramStart"/>
+            <w:r>
+              <w:rPr>
+                <w:sz w:val="18"/>
+                <w:szCs w:val="18"/>
+              </w:rPr>
+              <w:t>0:{</w:t>
+            </w:r>
+            <w:proofErr w:type="gramEnd"/>
+            <w:r>
+              <w:rPr>
+                <w:sz w:val="18"/>
+                <w:szCs w:val="18"/>
+              </w:rPr>
+              <w:t xml:space="preserve">Threshold </w:t>
             </w:r>
             <w:r>
               <w:rPr>
@@ -1565,12 +1799,21 @@
                 <w:szCs w:val="18"/>
               </w:rPr>
             </w:pPr>
-            <w:r>
-              <w:rPr>
-                <w:sz w:val="18"/>
-                <w:szCs w:val="18"/>
-              </w:rPr>
-              <w:t>FAIL,{N}</w:t>
+            <w:proofErr w:type="gramStart"/>
+            <w:r>
+              <w:rPr>
+                <w:sz w:val="18"/>
+                <w:szCs w:val="18"/>
+              </w:rPr>
+              <w:t>FAIL,{</w:t>
+            </w:r>
+            <w:proofErr w:type="gramEnd"/>
+            <w:r>
+              <w:rPr>
+                <w:sz w:val="18"/>
+                <w:szCs w:val="18"/>
+              </w:rPr>
+              <w:t>N}</w:t>
             </w:r>
             <w:r>
               <w:rPr>
@@ -1669,7 +1912,23 @@
                 <w:sz w:val="18"/>
                 <w:szCs w:val="18"/>
               </w:rPr>
-              <w:t xml:space="preserve">T,1:{threshold </w:t>
+              <w:t>T,</w:t>
+            </w:r>
+            <w:proofErr w:type="gramStart"/>
+            <w:r>
+              <w:rPr>
+                <w:sz w:val="18"/>
+                <w:szCs w:val="18"/>
+              </w:rPr>
+              <w:t>1:{</w:t>
+            </w:r>
+            <w:proofErr w:type="gramEnd"/>
+            <w:r>
+              <w:rPr>
+                <w:sz w:val="18"/>
+                <w:szCs w:val="18"/>
+              </w:rPr>
+              <w:t xml:space="preserve">threshold </w:t>
             </w:r>
             <w:r>
               <w:rPr>
@@ -1712,7 +1971,23 @@
                 <w:sz w:val="18"/>
                 <w:szCs w:val="18"/>
               </w:rPr>
-              <w:t xml:space="preserve">:PT,1:{Threshold </w:t>
+              <w:t>:PT,</w:t>
+            </w:r>
+            <w:proofErr w:type="gramStart"/>
+            <w:r>
+              <w:rPr>
+                <w:sz w:val="18"/>
+                <w:szCs w:val="18"/>
+              </w:rPr>
+              <w:t>1:{</w:t>
+            </w:r>
+            <w:proofErr w:type="gramEnd"/>
+            <w:r>
+              <w:rPr>
+                <w:sz w:val="18"/>
+                <w:szCs w:val="18"/>
+              </w:rPr>
+              <w:t xml:space="preserve">Threshold </w:t>
             </w:r>
             <w:r>
               <w:rPr>
@@ -1757,12 +2032,21 @@
                 <w:szCs w:val="18"/>
               </w:rPr>
             </w:pPr>
-            <w:r>
-              <w:rPr>
-                <w:sz w:val="18"/>
-                <w:szCs w:val="18"/>
-              </w:rPr>
-              <w:t>FAIL,{N}</w:t>
+            <w:proofErr w:type="gramStart"/>
+            <w:r>
+              <w:rPr>
+                <w:sz w:val="18"/>
+                <w:szCs w:val="18"/>
+              </w:rPr>
+              <w:t>FAIL,{</w:t>
+            </w:r>
+            <w:proofErr w:type="gramEnd"/>
+            <w:r>
+              <w:rPr>
+                <w:sz w:val="18"/>
+                <w:szCs w:val="18"/>
+              </w:rPr>
+              <w:t>N}</w:t>
             </w:r>
             <w:r>
               <w:rPr>
@@ -1889,7 +2173,15 @@
                 <w:sz w:val="18"/>
                 <w:szCs w:val="18"/>
               </w:rPr>
-              <w:t>SUCCESS,0</w:t>
+              <w:t>SUCCESS,</w:t>
+            </w:r>
+            <w:proofErr w:type="gramStart"/>
+            <w:r>
+              <w:rPr>
+                <w:sz w:val="18"/>
+                <w:szCs w:val="18"/>
+              </w:rPr>
+              <w:t>0</w:t>
             </w:r>
             <w:r>
               <w:rPr>
@@ -1905,6 +2197,7 @@
               </w:rPr>
               <w:t>V</w:t>
             </w:r>
+            <w:proofErr w:type="gramEnd"/>
             <w:r>
               <w:rPr>
                 <w:sz w:val="18"/>
@@ -1927,12 +2220,21 @@
                 <w:szCs w:val="18"/>
               </w:rPr>
             </w:pPr>
-            <w:r>
-              <w:rPr>
-                <w:sz w:val="18"/>
-                <w:szCs w:val="18"/>
-              </w:rPr>
-              <w:t>FAIL,{N}</w:t>
+            <w:proofErr w:type="gramStart"/>
+            <w:r>
+              <w:rPr>
+                <w:sz w:val="18"/>
+                <w:szCs w:val="18"/>
+              </w:rPr>
+              <w:t>FAIL,{</w:t>
+            </w:r>
+            <w:proofErr w:type="gramEnd"/>
+            <w:r>
+              <w:rPr>
+                <w:sz w:val="18"/>
+                <w:szCs w:val="18"/>
+              </w:rPr>
+              <w:t>N}</w:t>
             </w:r>
             <w:r>
               <w:rPr>
@@ -2032,7 +2334,23 @@
                 <w:sz w:val="18"/>
                 <w:szCs w:val="18"/>
               </w:rPr>
-              <w:t>SUCCESS,0:RA,0:{Rotation Angle}</w:t>
+              <w:t>SUCCESS,0:RA,</w:t>
+            </w:r>
+            <w:proofErr w:type="gramStart"/>
+            <w:r>
+              <w:rPr>
+                <w:sz w:val="18"/>
+                <w:szCs w:val="18"/>
+              </w:rPr>
+              <w:t>0:{</w:t>
+            </w:r>
+            <w:proofErr w:type="gramEnd"/>
+            <w:r>
+              <w:rPr>
+                <w:sz w:val="18"/>
+                <w:szCs w:val="18"/>
+              </w:rPr>
+              <w:t>Rotation Angle}</w:t>
             </w:r>
           </w:p>
         </w:tc>
@@ -2049,12 +2367,21 @@
                 <w:szCs w:val="18"/>
               </w:rPr>
             </w:pPr>
-            <w:r>
-              <w:rPr>
-                <w:sz w:val="18"/>
-                <w:szCs w:val="18"/>
-              </w:rPr>
-              <w:t>FAIL,{N}:Command</w:t>
+            <w:proofErr w:type="gramStart"/>
+            <w:r>
+              <w:rPr>
+                <w:sz w:val="18"/>
+                <w:szCs w:val="18"/>
+              </w:rPr>
+              <w:t>FAIL,{</w:t>
+            </w:r>
+            <w:proofErr w:type="gramEnd"/>
+            <w:r>
+              <w:rPr>
+                <w:sz w:val="18"/>
+                <w:szCs w:val="18"/>
+              </w:rPr>
+              <w:t>N}:Command</w:t>
             </w:r>
           </w:p>
         </w:tc>
@@ -2103,7 +2430,23 @@
                 <w:sz w:val="18"/>
                 <w:szCs w:val="18"/>
               </w:rPr>
-              <w:t>RA,1:{Angle: 0-359}</w:t>
+              <w:t>RA,</w:t>
+            </w:r>
+            <w:proofErr w:type="gramStart"/>
+            <w:r>
+              <w:rPr>
+                <w:sz w:val="18"/>
+                <w:szCs w:val="18"/>
+              </w:rPr>
+              <w:t>1:{</w:t>
+            </w:r>
+            <w:proofErr w:type="gramEnd"/>
+            <w:r>
+              <w:rPr>
+                <w:sz w:val="18"/>
+                <w:szCs w:val="18"/>
+              </w:rPr>
+              <w:t>Angle: 0-359}</w:t>
             </w:r>
           </w:p>
         </w:tc>
@@ -2125,7 +2468,23 @@
                 <w:sz w:val="18"/>
                 <w:szCs w:val="18"/>
               </w:rPr>
-              <w:t>SUCCESS,0:RA,1:{Rotation Angle}</w:t>
+              <w:t>SUCCESS,0:RA,</w:t>
+            </w:r>
+            <w:proofErr w:type="gramStart"/>
+            <w:r>
+              <w:rPr>
+                <w:sz w:val="18"/>
+                <w:szCs w:val="18"/>
+              </w:rPr>
+              <w:t>1:{</w:t>
+            </w:r>
+            <w:proofErr w:type="gramEnd"/>
+            <w:r>
+              <w:rPr>
+                <w:sz w:val="18"/>
+                <w:szCs w:val="18"/>
+              </w:rPr>
+              <w:t>Rotation Angle}</w:t>
             </w:r>
           </w:p>
         </w:tc>
@@ -2142,12 +2501,21 @@
                 <w:szCs w:val="18"/>
               </w:rPr>
             </w:pPr>
-            <w:r>
-              <w:rPr>
-                <w:sz w:val="18"/>
-                <w:szCs w:val="18"/>
-              </w:rPr>
-              <w:t>FAIL,{N}:Command</w:t>
+            <w:proofErr w:type="gramStart"/>
+            <w:r>
+              <w:rPr>
+                <w:sz w:val="18"/>
+                <w:szCs w:val="18"/>
+              </w:rPr>
+              <w:t>FAIL,{</w:t>
+            </w:r>
+            <w:proofErr w:type="gramEnd"/>
+            <w:r>
+              <w:rPr>
+                <w:sz w:val="18"/>
+                <w:szCs w:val="18"/>
+              </w:rPr>
+              <w:t>N}:Command</w:t>
             </w:r>
           </w:p>
         </w:tc>
@@ -2228,7 +2596,23 @@
                 <w:sz w:val="18"/>
                 <w:szCs w:val="18"/>
               </w:rPr>
-              <w:t>:DM,0:{Debug Mode}</w:t>
+              <w:t>:DM,</w:t>
+            </w:r>
+            <w:proofErr w:type="gramStart"/>
+            <w:r>
+              <w:rPr>
+                <w:sz w:val="18"/>
+                <w:szCs w:val="18"/>
+              </w:rPr>
+              <w:t>0:{</w:t>
+            </w:r>
+            <w:proofErr w:type="gramEnd"/>
+            <w:r>
+              <w:rPr>
+                <w:sz w:val="18"/>
+                <w:szCs w:val="18"/>
+              </w:rPr>
+              <w:t>Debug Mode}</w:t>
             </w:r>
           </w:p>
         </w:tc>
@@ -2246,12 +2630,21 @@
                 <w:szCs w:val="18"/>
               </w:rPr>
             </w:pPr>
-            <w:r>
-              <w:rPr>
-                <w:sz w:val="18"/>
-                <w:szCs w:val="18"/>
-              </w:rPr>
-              <w:t>FAIL,{N}</w:t>
+            <w:proofErr w:type="gramStart"/>
+            <w:r>
+              <w:rPr>
+                <w:sz w:val="18"/>
+                <w:szCs w:val="18"/>
+              </w:rPr>
+              <w:t>FAIL,{</w:t>
+            </w:r>
+            <w:proofErr w:type="gramEnd"/>
+            <w:r>
+              <w:rPr>
+                <w:sz w:val="18"/>
+                <w:szCs w:val="18"/>
+              </w:rPr>
+              <w:t>N}</w:t>
             </w:r>
             <w:r>
               <w:rPr>
@@ -2288,7 +2681,23 @@
                 <w:sz w:val="18"/>
                 <w:szCs w:val="18"/>
               </w:rPr>
-              <w:t>Get debug mode value ( 0=debug mode disabled,1=debug mode enabled)</w:t>
+              <w:t xml:space="preserve">Get debug mode value </w:t>
+            </w:r>
+            <w:proofErr w:type="gramStart"/>
+            <w:r>
+              <w:rPr>
+                <w:sz w:val="18"/>
+                <w:szCs w:val="18"/>
+              </w:rPr>
+              <w:t>( 0</w:t>
+            </w:r>
+            <w:proofErr w:type="gramEnd"/>
+            <w:r>
+              <w:rPr>
+                <w:sz w:val="18"/>
+                <w:szCs w:val="18"/>
+              </w:rPr>
+              <w:t>=debug mode disabled,1=debug mode enabled)</w:t>
             </w:r>
           </w:p>
         </w:tc>
@@ -2364,12 +2773,21 @@
                 <w:szCs w:val="18"/>
               </w:rPr>
             </w:pPr>
-            <w:r>
-              <w:rPr>
-                <w:sz w:val="18"/>
-                <w:szCs w:val="18"/>
-              </w:rPr>
-              <w:t>FAIL,{N}</w:t>
+            <w:proofErr w:type="gramStart"/>
+            <w:r>
+              <w:rPr>
+                <w:sz w:val="18"/>
+                <w:szCs w:val="18"/>
+              </w:rPr>
+              <w:t>FAIL,{</w:t>
+            </w:r>
+            <w:proofErr w:type="gramEnd"/>
+            <w:r>
+              <w:rPr>
+                <w:sz w:val="18"/>
+                <w:szCs w:val="18"/>
+              </w:rPr>
+              <w:t>N}</w:t>
             </w:r>
             <w:r>
               <w:rPr>
@@ -2483,12 +2901,21 @@
                 <w:szCs w:val="18"/>
               </w:rPr>
             </w:pPr>
-            <w:r>
-              <w:rPr>
-                <w:sz w:val="18"/>
-                <w:szCs w:val="18"/>
-              </w:rPr>
-              <w:t>FAIL,{N}</w:t>
+            <w:proofErr w:type="gramStart"/>
+            <w:r>
+              <w:rPr>
+                <w:sz w:val="18"/>
+                <w:szCs w:val="18"/>
+              </w:rPr>
+              <w:t>FAIL,{</w:t>
+            </w:r>
+            <w:proofErr w:type="gramEnd"/>
+            <w:r>
+              <w:rPr>
+                <w:sz w:val="18"/>
+                <w:szCs w:val="18"/>
+              </w:rPr>
+              <w:t>N}</w:t>
             </w:r>
             <w:r>
               <w:rPr>
@@ -2578,6 +3005,7 @@
               </w:rPr>
               <w:t>,</w:t>
             </w:r>
+            <w:proofErr w:type="gramStart"/>
             <w:r>
               <w:rPr>
                 <w:sz w:val="18"/>
@@ -2585,6 +3013,7 @@
               </w:rPr>
               <w:t>1:{</w:t>
             </w:r>
+            <w:proofErr w:type="gramEnd"/>
             <w:r>
               <w:rPr>
                 <w:sz w:val="18"/>
@@ -2688,6 +3117,7 @@
               </w:rPr>
               <w:t>,</w:t>
             </w:r>
+            <w:proofErr w:type="gramStart"/>
             <w:r>
               <w:rPr>
                 <w:sz w:val="18"/>
@@ -2695,6 +3125,7 @@
               </w:rPr>
               <w:t>2:{</w:t>
             </w:r>
+            <w:proofErr w:type="gramEnd"/>
             <w:r>
               <w:rPr>
                 <w:sz w:val="18"/>
@@ -2797,6 +3228,7 @@
               </w:rPr>
               <w:t>,</w:t>
             </w:r>
+            <w:proofErr w:type="gramStart"/>
             <w:r>
               <w:rPr>
                 <w:sz w:val="18"/>
@@ -2805,6 +3237,7 @@
               <w:t>3:{</w:t>
             </w:r>
             <w:proofErr w:type="spellStart"/>
+            <w:proofErr w:type="gramEnd"/>
             <w:r>
               <w:rPr>
                 <w:sz w:val="18"/>
@@ -2944,7 +3377,23 @@
                 <w:sz w:val="18"/>
                 <w:szCs w:val="18"/>
               </w:rPr>
-              <w:t>:IN,0:{xHighNeutral,xLowNeutral,yHighNeutral,yLowNeutral}</w:t>
+              <w:t>:IN,</w:t>
+            </w:r>
+            <w:proofErr w:type="gramStart"/>
+            <w:r>
+              <w:rPr>
+                <w:sz w:val="18"/>
+                <w:szCs w:val="18"/>
+              </w:rPr>
+              <w:t>0:{</w:t>
+            </w:r>
+            <w:proofErr w:type="gramEnd"/>
+            <w:r>
+              <w:rPr>
+                <w:sz w:val="18"/>
+                <w:szCs w:val="18"/>
+              </w:rPr>
+              <w:t>xHighNeutral,xLowNeutral,yHighNeutral,yLowNeutral}</w:t>
             </w:r>
           </w:p>
         </w:tc>
@@ -2962,12 +3411,21 @@
                 <w:szCs w:val="18"/>
               </w:rPr>
             </w:pPr>
-            <w:r>
-              <w:rPr>
-                <w:sz w:val="18"/>
-                <w:szCs w:val="18"/>
-              </w:rPr>
-              <w:t>FAIL,{N}</w:t>
+            <w:proofErr w:type="gramStart"/>
+            <w:r>
+              <w:rPr>
+                <w:sz w:val="18"/>
+                <w:szCs w:val="18"/>
+              </w:rPr>
+              <w:t>FAIL,{</w:t>
+            </w:r>
+            <w:proofErr w:type="gramEnd"/>
+            <w:r>
+              <w:rPr>
+                <w:sz w:val="18"/>
+                <w:szCs w:val="18"/>
+              </w:rPr>
+              <w:t>N}</w:t>
             </w:r>
             <w:r>
               <w:rPr>
@@ -3007,12 +3465,21 @@
               <w:t>Get joystick initialization values (</w:t>
             </w:r>
             <w:proofErr w:type="spellStart"/>
-            <w:r>
-              <w:rPr>
-                <w:sz w:val="18"/>
-                <w:szCs w:val="18"/>
-              </w:rPr>
-              <w:t>xHighNeutral,xLowNeutral,yHighNeutral,yLowNeutral</w:t>
+            <w:proofErr w:type="gramStart"/>
+            <w:r>
+              <w:rPr>
+                <w:sz w:val="18"/>
+                <w:szCs w:val="18"/>
+              </w:rPr>
+              <w:t>xHighNeutral,xLowNeutral</w:t>
+            </w:r>
+            <w:proofErr w:type="gramEnd"/>
+            <w:r>
+              <w:rPr>
+                <w:sz w:val="18"/>
+                <w:szCs w:val="18"/>
+              </w:rPr>
+              <w:t>,yHighNeutral,yLowNeutral</w:t>
             </w:r>
             <w:proofErr w:type="spellEnd"/>
             <w:r>
@@ -3078,7 +3545,23 @@
                 <w:sz w:val="18"/>
                 <w:szCs w:val="18"/>
               </w:rPr>
-              <w:t>:IN,1:{xHighNeutral,xLowNeutral,yHighNeutral,yLowNeutral}</w:t>
+              <w:t>:IN,</w:t>
+            </w:r>
+            <w:proofErr w:type="gramStart"/>
+            <w:r>
+              <w:rPr>
+                <w:sz w:val="18"/>
+                <w:szCs w:val="18"/>
+              </w:rPr>
+              <w:t>1:{</w:t>
+            </w:r>
+            <w:proofErr w:type="gramEnd"/>
+            <w:r>
+              <w:rPr>
+                <w:sz w:val="18"/>
+                <w:szCs w:val="18"/>
+              </w:rPr>
+              <w:t>xHighNeutral,xLowNeutral,yHighNeutral,yLowNeutral}</w:t>
             </w:r>
           </w:p>
         </w:tc>
@@ -3096,12 +3579,21 @@
                 <w:szCs w:val="18"/>
               </w:rPr>
             </w:pPr>
-            <w:r>
-              <w:rPr>
-                <w:sz w:val="18"/>
-                <w:szCs w:val="18"/>
-              </w:rPr>
-              <w:t>FAIL,{N}</w:t>
+            <w:proofErr w:type="gramStart"/>
+            <w:r>
+              <w:rPr>
+                <w:sz w:val="18"/>
+                <w:szCs w:val="18"/>
+              </w:rPr>
+              <w:t>FAIL,{</w:t>
+            </w:r>
+            <w:proofErr w:type="gramEnd"/>
+            <w:r>
+              <w:rPr>
+                <w:sz w:val="18"/>
+                <w:szCs w:val="18"/>
+              </w:rPr>
+              <w:t>N}</w:t>
             </w:r>
             <w:r>
               <w:rPr>
@@ -3149,12 +3641,21 @@
               <w:t>(</w:t>
             </w:r>
             <w:proofErr w:type="spellStart"/>
-            <w:r>
-              <w:rPr>
-                <w:sz w:val="18"/>
-                <w:szCs w:val="18"/>
-              </w:rPr>
-              <w:t>xHighNeutral,xLowNeutral,yHighNeutral,yLowNeutral</w:t>
+            <w:proofErr w:type="gramStart"/>
+            <w:r>
+              <w:rPr>
+                <w:sz w:val="18"/>
+                <w:szCs w:val="18"/>
+              </w:rPr>
+              <w:t>xHighNeutral,xLowNeutral</w:t>
+            </w:r>
+            <w:proofErr w:type="gramEnd"/>
+            <w:r>
+              <w:rPr>
+                <w:sz w:val="18"/>
+                <w:szCs w:val="18"/>
+              </w:rPr>
+              <w:t>,yHighNeutral,yLowNeutral</w:t>
             </w:r>
             <w:proofErr w:type="spellEnd"/>
             <w:r>
@@ -3221,7 +3722,23 @@
                 <w:sz w:val="18"/>
                 <w:szCs w:val="18"/>
               </w:rPr>
-              <w:t>:IN,1:{xHighNeutral,xLowNeutral,yHighNeutral,yLowNeutral}</w:t>
+              <w:t>:IN,</w:t>
+            </w:r>
+            <w:proofErr w:type="gramStart"/>
+            <w:r>
+              <w:rPr>
+                <w:sz w:val="18"/>
+                <w:szCs w:val="18"/>
+              </w:rPr>
+              <w:t>1:{</w:t>
+            </w:r>
+            <w:proofErr w:type="gramEnd"/>
+            <w:r>
+              <w:rPr>
+                <w:sz w:val="18"/>
+                <w:szCs w:val="18"/>
+              </w:rPr>
+              <w:t>xHighNeutral,xLowNeutral,yHighNeutral,yLowNeutral}</w:t>
             </w:r>
           </w:p>
         </w:tc>
@@ -3284,12 +3801,21 @@
               <w:t xml:space="preserve"> </w:t>
             </w:r>
             <w:proofErr w:type="spellStart"/>
-            <w:r>
-              <w:rPr>
-                <w:sz w:val="18"/>
-                <w:szCs w:val="18"/>
-              </w:rPr>
-              <w:t>xLowNeutral,yHighNeutral,yLowNeutral</w:t>
+            <w:proofErr w:type="gramStart"/>
+            <w:r>
+              <w:rPr>
+                <w:sz w:val="18"/>
+                <w:szCs w:val="18"/>
+              </w:rPr>
+              <w:t>xLowNeutral,yHighNeutral</w:t>
+            </w:r>
+            <w:proofErr w:type="gramEnd"/>
+            <w:r>
+              <w:rPr>
+                <w:sz w:val="18"/>
+                <w:szCs w:val="18"/>
+              </w:rPr>
+              <w:t>,yLowNeutral</w:t>
             </w:r>
             <w:proofErr w:type="spellEnd"/>
             <w:r>
@@ -3346,7 +3872,15 @@
                 <w:sz w:val="18"/>
                 <w:szCs w:val="18"/>
               </w:rPr>
-              <w:t>SUCCESS,0</w:t>
+              <w:t>SUCCESS,</w:t>
+            </w:r>
+            <w:proofErr w:type="gramStart"/>
+            <w:r>
+              <w:rPr>
+                <w:sz w:val="18"/>
+                <w:szCs w:val="18"/>
+              </w:rPr>
+              <w:t>0</w:t>
             </w:r>
             <w:r>
               <w:rPr>
@@ -3362,6 +3896,7 @@
               </w:rPr>
               <w:t>JV</w:t>
             </w:r>
+            <w:proofErr w:type="gramEnd"/>
             <w:r>
               <w:rPr>
                 <w:sz w:val="18"/>
@@ -3428,12 +3963,21 @@
                 <w:szCs w:val="18"/>
               </w:rPr>
             </w:pPr>
-            <w:r>
-              <w:rPr>
-                <w:sz w:val="18"/>
-                <w:szCs w:val="18"/>
-              </w:rPr>
-              <w:t>FAIL,{N}</w:t>
+            <w:proofErr w:type="gramStart"/>
+            <w:r>
+              <w:rPr>
+                <w:sz w:val="18"/>
+                <w:szCs w:val="18"/>
+              </w:rPr>
+              <w:t>FAIL,{</w:t>
+            </w:r>
+            <w:proofErr w:type="gramEnd"/>
+            <w:r>
+              <w:rPr>
+                <w:sz w:val="18"/>
+                <w:szCs w:val="18"/>
+              </w:rPr>
+              <w:t>N}</w:t>
             </w:r>
             <w:r>
               <w:rPr>
@@ -3499,6 +4043,7 @@
               <w:t>{</w:t>
             </w:r>
             <w:proofErr w:type="spellStart"/>
+            <w:proofErr w:type="gramStart"/>
             <w:r>
               <w:rPr>
                 <w:sz w:val="18"/>
@@ -3518,7 +4063,15 @@
                 <w:sz w:val="18"/>
                 <w:szCs w:val="18"/>
               </w:rPr>
-              <w:t>,xLow,yHigh,yLow</w:t>
+              <w:t>,xLow</w:t>
+            </w:r>
+            <w:proofErr w:type="gramEnd"/>
+            <w:r>
+              <w:rPr>
+                <w:sz w:val="18"/>
+                <w:szCs w:val="18"/>
+              </w:rPr>
+              <w:t>,yHigh,yLow</w:t>
             </w:r>
             <w:proofErr w:type="spellEnd"/>
             <w:r>
@@ -3585,9 +4138,18 @@
                 <w:sz w:val="18"/>
                 <w:szCs w:val="18"/>
               </w:rPr>
-              <w:t>:CA,0:{</w:t>
+              <w:t>:CA,</w:t>
+            </w:r>
+            <w:proofErr w:type="gramStart"/>
+            <w:r>
+              <w:rPr>
+                <w:sz w:val="18"/>
+                <w:szCs w:val="18"/>
+              </w:rPr>
+              <w:t>0:{</w:t>
             </w:r>
             <w:proofErr w:type="spellStart"/>
+            <w:proofErr w:type="gramEnd"/>
             <w:r>
               <w:rPr>
                 <w:sz w:val="18"/>
@@ -3619,12 +4181,21 @@
                 <w:szCs w:val="18"/>
               </w:rPr>
             </w:pPr>
-            <w:r>
-              <w:rPr>
-                <w:sz w:val="18"/>
-                <w:szCs w:val="18"/>
-              </w:rPr>
-              <w:t>FAIL,{N}</w:t>
+            <w:proofErr w:type="gramStart"/>
+            <w:r>
+              <w:rPr>
+                <w:sz w:val="18"/>
+                <w:szCs w:val="18"/>
+              </w:rPr>
+              <w:t>FAIL,{</w:t>
+            </w:r>
+            <w:proofErr w:type="gramEnd"/>
+            <w:r>
+              <w:rPr>
+                <w:sz w:val="18"/>
+                <w:szCs w:val="18"/>
+              </w:rPr>
+              <w:t>N}</w:t>
             </w:r>
             <w:r>
               <w:rPr>
@@ -3664,12 +4235,21 @@
               <w:t>Get joystick calibration values (</w:t>
             </w:r>
             <w:proofErr w:type="spellStart"/>
-            <w:r>
-              <w:rPr>
-                <w:sz w:val="18"/>
-                <w:szCs w:val="18"/>
-              </w:rPr>
-              <w:t>xHighMax,xLowMax,yHighMax,yLowMax</w:t>
+            <w:proofErr w:type="gramStart"/>
+            <w:r>
+              <w:rPr>
+                <w:sz w:val="18"/>
+                <w:szCs w:val="18"/>
+              </w:rPr>
+              <w:t>xHighMax,xLowMax</w:t>
+            </w:r>
+            <w:proofErr w:type="gramEnd"/>
+            <w:r>
+              <w:rPr>
+                <w:sz w:val="18"/>
+                <w:szCs w:val="18"/>
+              </w:rPr>
+              <w:t>,yHighMax,yLowMax</w:t>
             </w:r>
             <w:proofErr w:type="spellEnd"/>
             <w:r>
@@ -3753,12 +4333,21 @@
                 <w:szCs w:val="18"/>
               </w:rPr>
             </w:pPr>
-            <w:r>
-              <w:rPr>
-                <w:sz w:val="18"/>
-                <w:szCs w:val="18"/>
-              </w:rPr>
-              <w:t>FAIL,{N}</w:t>
+            <w:proofErr w:type="gramStart"/>
+            <w:r>
+              <w:rPr>
+                <w:sz w:val="18"/>
+                <w:szCs w:val="18"/>
+              </w:rPr>
+              <w:t>FAIL,{</w:t>
+            </w:r>
+            <w:proofErr w:type="gramEnd"/>
+            <w:r>
+              <w:rPr>
+                <w:sz w:val="18"/>
+                <w:szCs w:val="18"/>
+              </w:rPr>
+              <w:t>N}</w:t>
             </w:r>
             <w:r>
               <w:rPr>
@@ -3865,12 +4454,21 @@
                 <w:szCs w:val="18"/>
               </w:rPr>
             </w:pPr>
-            <w:r>
-              <w:rPr>
-                <w:sz w:val="18"/>
-                <w:szCs w:val="18"/>
-              </w:rPr>
-              <w:t>FAIL,{N}</w:t>
+            <w:proofErr w:type="gramStart"/>
+            <w:r>
+              <w:rPr>
+                <w:sz w:val="18"/>
+                <w:szCs w:val="18"/>
+              </w:rPr>
+              <w:t>FAIL,{</w:t>
+            </w:r>
+            <w:proofErr w:type="gramEnd"/>
+            <w:r>
+              <w:rPr>
+                <w:sz w:val="18"/>
+                <w:szCs w:val="18"/>
+              </w:rPr>
+              <w:t>N}</w:t>
             </w:r>
             <w:r>
               <w:rPr>
@@ -3976,12 +4574,21 @@
                 <w:szCs w:val="18"/>
               </w:rPr>
             </w:pPr>
-            <w:r>
-              <w:rPr>
-                <w:sz w:val="18"/>
-                <w:szCs w:val="18"/>
-              </w:rPr>
-              <w:t>FAIL,{N}</w:t>
+            <w:proofErr w:type="gramStart"/>
+            <w:r>
+              <w:rPr>
+                <w:sz w:val="18"/>
+                <w:szCs w:val="18"/>
+              </w:rPr>
+              <w:t>FAIL,{</w:t>
+            </w:r>
+            <w:proofErr w:type="gramEnd"/>
+            <w:r>
+              <w:rPr>
+                <w:sz w:val="18"/>
+                <w:szCs w:val="18"/>
+              </w:rPr>
+              <w:t>N}</w:t>
             </w:r>
             <w:r>
               <w:rPr>
@@ -4088,12 +4695,21 @@
                 <w:szCs w:val="18"/>
               </w:rPr>
             </w:pPr>
-            <w:r>
-              <w:rPr>
-                <w:sz w:val="18"/>
-                <w:szCs w:val="18"/>
-              </w:rPr>
-              <w:t>FAIL,{N}</w:t>
+            <w:proofErr w:type="gramStart"/>
+            <w:r>
+              <w:rPr>
+                <w:sz w:val="18"/>
+                <w:szCs w:val="18"/>
+              </w:rPr>
+              <w:t>FAIL,{</w:t>
+            </w:r>
+            <w:proofErr w:type="gramEnd"/>
+            <w:r>
+              <w:rPr>
+                <w:sz w:val="18"/>
+                <w:szCs w:val="18"/>
+              </w:rPr>
+              <w:t>N}</w:t>
             </w:r>
             <w:r>
               <w:rPr>
@@ -4199,12 +4815,21 @@
                 <w:szCs w:val="18"/>
               </w:rPr>
             </w:pPr>
-            <w:r>
-              <w:rPr>
-                <w:sz w:val="18"/>
-                <w:szCs w:val="18"/>
-              </w:rPr>
-              <w:t>FAIL,{N}</w:t>
+            <w:proofErr w:type="gramStart"/>
+            <w:r>
+              <w:rPr>
+                <w:sz w:val="18"/>
+                <w:szCs w:val="18"/>
+              </w:rPr>
+              <w:t>FAIL,{</w:t>
+            </w:r>
+            <w:proofErr w:type="gramEnd"/>
+            <w:r>
+              <w:rPr>
+                <w:sz w:val="18"/>
+                <w:szCs w:val="18"/>
+              </w:rPr>
+              <w:t>N}</w:t>
             </w:r>
             <w:r>
               <w:rPr>
@@ -4293,9 +4918,18 @@
                 <w:sz w:val="18"/>
                 <w:szCs w:val="18"/>
               </w:rPr>
-              <w:t>:CA,1:5:{</w:t>
+              <w:t>:CA,1:</w:t>
+            </w:r>
+            <w:proofErr w:type="gramStart"/>
+            <w:r>
+              <w:rPr>
+                <w:sz w:val="18"/>
+                <w:szCs w:val="18"/>
+              </w:rPr>
+              <w:t>5:{</w:t>
             </w:r>
             <w:proofErr w:type="spellStart"/>
+            <w:proofErr w:type="gramEnd"/>
             <w:r>
               <w:rPr>
                 <w:sz w:val="18"/>
@@ -4327,12 +4961,21 @@
                 <w:szCs w:val="18"/>
               </w:rPr>
             </w:pPr>
-            <w:r>
-              <w:rPr>
-                <w:sz w:val="18"/>
-                <w:szCs w:val="18"/>
-              </w:rPr>
-              <w:t>FAIL,{N}</w:t>
+            <w:proofErr w:type="gramStart"/>
+            <w:r>
+              <w:rPr>
+                <w:sz w:val="18"/>
+                <w:szCs w:val="18"/>
+              </w:rPr>
+              <w:t>FAIL,{</w:t>
+            </w:r>
+            <w:proofErr w:type="gramEnd"/>
+            <w:r>
+              <w:rPr>
+                <w:sz w:val="18"/>
+                <w:szCs w:val="18"/>
+              </w:rPr>
+              <w:t>N}</w:t>
             </w:r>
             <w:r>
               <w:rPr>
@@ -4372,12 +5015,21 @@
               <w:t>Perform joystick calibration using command (Step 5) (</w:t>
             </w:r>
             <w:proofErr w:type="spellStart"/>
-            <w:r>
-              <w:rPr>
-                <w:sz w:val="18"/>
-                <w:szCs w:val="18"/>
-              </w:rPr>
-              <w:t>xHighMax,xLowMax,yHighMax,yLowMax</w:t>
+            <w:proofErr w:type="gramStart"/>
+            <w:r>
+              <w:rPr>
+                <w:sz w:val="18"/>
+                <w:szCs w:val="18"/>
+              </w:rPr>
+              <w:t>xHighMax,xLowMax</w:t>
+            </w:r>
+            <w:proofErr w:type="gramEnd"/>
+            <w:r>
+              <w:rPr>
+                <w:sz w:val="18"/>
+                <w:szCs w:val="18"/>
+              </w:rPr>
+              <w:t>,yHighMax,yLowMax</w:t>
             </w:r>
             <w:proofErr w:type="spellEnd"/>
             <w:r>
@@ -4931,9 +5583,18 @@
                 <w:sz w:val="18"/>
                 <w:szCs w:val="18"/>
               </w:rPr>
-              <w:t>:CA,1:5:{</w:t>
+              <w:t>:CA,1:</w:t>
+            </w:r>
+            <w:proofErr w:type="gramStart"/>
+            <w:r>
+              <w:rPr>
+                <w:sz w:val="18"/>
+                <w:szCs w:val="18"/>
+              </w:rPr>
+              <w:t>5:{</w:t>
             </w:r>
             <w:proofErr w:type="spellStart"/>
+            <w:proofErr w:type="gramEnd"/>
             <w:r>
               <w:rPr>
                 <w:sz w:val="18"/>
@@ -4987,12 +5648,21 @@
               <w:t>Perform joystick calibration using push button (Step 5) (</w:t>
             </w:r>
             <w:proofErr w:type="spellStart"/>
-            <w:r>
-              <w:rPr>
-                <w:sz w:val="18"/>
-                <w:szCs w:val="18"/>
-              </w:rPr>
-              <w:t>xHighMax,xLowMax,yHighMax,yLowMax</w:t>
+            <w:proofErr w:type="gramStart"/>
+            <w:r>
+              <w:rPr>
+                <w:sz w:val="18"/>
+                <w:szCs w:val="18"/>
+              </w:rPr>
+              <w:t>xHighMax,xLowMax</w:t>
+            </w:r>
+            <w:proofErr w:type="gramEnd"/>
+            <w:r>
+              <w:rPr>
+                <w:sz w:val="18"/>
+                <w:szCs w:val="18"/>
+              </w:rPr>
+              <w:t>,yHighMax,yLowMax</w:t>
             </w:r>
             <w:proofErr w:type="spellEnd"/>
             <w:r>
@@ -5063,7 +5733,15 @@
                 <w:sz w:val="18"/>
                 <w:szCs w:val="18"/>
               </w:rPr>
-              <w:t>SUCCESS,0</w:t>
+              <w:t>SUCCESS,</w:t>
+            </w:r>
+            <w:proofErr w:type="gramStart"/>
+            <w:r>
+              <w:rPr>
+                <w:sz w:val="18"/>
+                <w:szCs w:val="18"/>
+              </w:rPr>
+              <w:t>0</w:t>
             </w:r>
             <w:r>
               <w:rPr>
@@ -5079,6 +5757,7 @@
               </w:rPr>
               <w:t>T</w:t>
             </w:r>
+            <w:proofErr w:type="gramEnd"/>
             <w:r>
               <w:rPr>
                 <w:sz w:val="18"/>
@@ -5138,12 +5817,21 @@
                 <w:szCs w:val="18"/>
               </w:rPr>
             </w:pPr>
-            <w:r>
-              <w:rPr>
-                <w:sz w:val="18"/>
-                <w:szCs w:val="18"/>
-              </w:rPr>
-              <w:t>FAIL,{N}</w:t>
+            <w:proofErr w:type="gramStart"/>
+            <w:r>
+              <w:rPr>
+                <w:sz w:val="18"/>
+                <w:szCs w:val="18"/>
+              </w:rPr>
+              <w:t>FAIL,{</w:t>
+            </w:r>
+            <w:proofErr w:type="gramEnd"/>
+            <w:r>
+              <w:rPr>
+                <w:sz w:val="18"/>
+                <w:szCs w:val="18"/>
+              </w:rPr>
+              <w:t>N}</w:t>
             </w:r>
             <w:r>
               <w:rPr>
@@ -5259,7 +5947,15 @@
                 <w:sz w:val="18"/>
                 <w:szCs w:val="18"/>
               </w:rPr>
-              <w:t>SUCCESS,0</w:t>
+              <w:t>SUCCESS,</w:t>
+            </w:r>
+            <w:proofErr w:type="gramStart"/>
+            <w:r>
+              <w:rPr>
+                <w:sz w:val="18"/>
+                <w:szCs w:val="18"/>
+              </w:rPr>
+              <w:t>0</w:t>
             </w:r>
             <w:r>
               <w:rPr>
@@ -5275,6 +5971,7 @@
               </w:rPr>
               <w:t>T</w:t>
             </w:r>
+            <w:proofErr w:type="gramEnd"/>
             <w:r>
               <w:rPr>
                 <w:sz w:val="18"/>
@@ -5334,12 +6031,21 @@
                 <w:szCs w:val="18"/>
               </w:rPr>
             </w:pPr>
-            <w:r>
-              <w:rPr>
-                <w:sz w:val="18"/>
-                <w:szCs w:val="18"/>
-              </w:rPr>
-              <w:t>FAIL,{N}</w:t>
+            <w:proofErr w:type="gramStart"/>
+            <w:r>
+              <w:rPr>
+                <w:sz w:val="18"/>
+                <w:szCs w:val="18"/>
+              </w:rPr>
+              <w:t>FAIL,{</w:t>
+            </w:r>
+            <w:proofErr w:type="gramEnd"/>
+            <w:r>
+              <w:rPr>
+                <w:sz w:val="18"/>
+                <w:szCs w:val="18"/>
+              </w:rPr>
+              <w:t>N}</w:t>
             </w:r>
             <w:r>
               <w:rPr>
@@ -5446,7 +6152,23 @@
                 <w:sz w:val="18"/>
                 <w:szCs w:val="18"/>
               </w:rPr>
-              <w:t>:MP,0:{NNNNNN}</w:t>
+              <w:t>:MP,</w:t>
+            </w:r>
+            <w:proofErr w:type="gramStart"/>
+            <w:r>
+              <w:rPr>
+                <w:sz w:val="18"/>
+                <w:szCs w:val="18"/>
+              </w:rPr>
+              <w:t>0:{</w:t>
+            </w:r>
+            <w:proofErr w:type="gramEnd"/>
+            <w:r>
+              <w:rPr>
+                <w:sz w:val="18"/>
+                <w:szCs w:val="18"/>
+              </w:rPr>
+              <w:t>NNNNNN}</w:t>
             </w:r>
           </w:p>
         </w:tc>
@@ -5464,12 +6186,21 @@
                 <w:szCs w:val="18"/>
               </w:rPr>
             </w:pPr>
-            <w:r>
-              <w:rPr>
-                <w:sz w:val="18"/>
-                <w:szCs w:val="18"/>
-              </w:rPr>
-              <w:t>FAIL,{N}</w:t>
+            <w:proofErr w:type="gramStart"/>
+            <w:r>
+              <w:rPr>
+                <w:sz w:val="18"/>
+                <w:szCs w:val="18"/>
+              </w:rPr>
+              <w:t>FAIL,{</w:t>
+            </w:r>
+            <w:proofErr w:type="gramEnd"/>
+            <w:r>
+              <w:rPr>
+                <w:sz w:val="18"/>
+                <w:szCs w:val="18"/>
+              </w:rPr>
+              <w:t>N}</w:t>
             </w:r>
             <w:r>
               <w:rPr>
@@ -5506,7 +6237,23 @@
                 <w:sz w:val="18"/>
                 <w:szCs w:val="18"/>
               </w:rPr>
-              <w:t xml:space="preserve">Get Button mapping ( Example: </w:t>
+              <w:t xml:space="preserve">Get Button mapping </w:t>
+            </w:r>
+            <w:proofErr w:type="gramStart"/>
+            <w:r>
+              <w:rPr>
+                <w:sz w:val="18"/>
+                <w:szCs w:val="18"/>
+              </w:rPr>
+              <w:t>( Example</w:t>
+            </w:r>
+            <w:proofErr w:type="gramEnd"/>
+            <w:r>
+              <w:rPr>
+                <w:sz w:val="18"/>
+                <w:szCs w:val="18"/>
+              </w:rPr>
+              <w:t xml:space="preserve">: </w:t>
             </w:r>
             <w:r>
               <w:rPr>
@@ -5610,7 +6357,23 @@
                 <w:sz w:val="18"/>
                 <w:szCs w:val="18"/>
               </w:rPr>
-              <w:t>:MP,1:{NNNNNN}</w:t>
+              <w:t>:MP,</w:t>
+            </w:r>
+            <w:proofErr w:type="gramStart"/>
+            <w:r>
+              <w:rPr>
+                <w:sz w:val="18"/>
+                <w:szCs w:val="18"/>
+              </w:rPr>
+              <w:t>1:{</w:t>
+            </w:r>
+            <w:proofErr w:type="gramEnd"/>
+            <w:r>
+              <w:rPr>
+                <w:sz w:val="18"/>
+                <w:szCs w:val="18"/>
+              </w:rPr>
+              <w:t>NNNNNN}</w:t>
             </w:r>
           </w:p>
         </w:tc>
@@ -5628,12 +6391,21 @@
                 <w:szCs w:val="18"/>
               </w:rPr>
             </w:pPr>
-            <w:r>
-              <w:rPr>
-                <w:sz w:val="18"/>
-                <w:szCs w:val="18"/>
-              </w:rPr>
-              <w:t>FAIL,{N}</w:t>
+            <w:proofErr w:type="gramStart"/>
+            <w:r>
+              <w:rPr>
+                <w:sz w:val="18"/>
+                <w:szCs w:val="18"/>
+              </w:rPr>
+              <w:t>FAIL,{</w:t>
+            </w:r>
+            <w:proofErr w:type="gramEnd"/>
+            <w:r>
+              <w:rPr>
+                <w:sz w:val="18"/>
+                <w:szCs w:val="18"/>
+              </w:rPr>
+              <w:t>N}</w:t>
             </w:r>
             <w:r>
               <w:rPr>
@@ -5670,7 +6442,23 @@
                 <w:sz w:val="18"/>
                 <w:szCs w:val="18"/>
               </w:rPr>
-              <w:t>Set Button mapping ( Example: MP,1:</w:t>
+              <w:t xml:space="preserve">Set Button mapping </w:t>
+            </w:r>
+            <w:proofErr w:type="gramStart"/>
+            <w:r>
+              <w:rPr>
+                <w:sz w:val="18"/>
+                <w:szCs w:val="18"/>
+              </w:rPr>
+              <w:t>( Example</w:t>
+            </w:r>
+            <w:proofErr w:type="gramEnd"/>
+            <w:r>
+              <w:rPr>
+                <w:sz w:val="18"/>
+                <w:szCs w:val="18"/>
+              </w:rPr>
+              <w:t>: MP,1:</w:t>
             </w:r>
             <w:r>
               <w:rPr>
@@ -5768,8 +6556,17 @@
                 <w:sz w:val="18"/>
                 <w:szCs w:val="18"/>
               </w:rPr>
-              <w:t>,0:{</w:t>
-            </w:r>
+              <w:t>,</w:t>
+            </w:r>
+            <w:proofErr w:type="gramStart"/>
+            <w:r>
+              <w:rPr>
+                <w:sz w:val="18"/>
+                <w:szCs w:val="18"/>
+              </w:rPr>
+              <w:t>0:{</w:t>
+            </w:r>
+            <w:proofErr w:type="gramEnd"/>
             <w:r>
               <w:rPr>
                 <w:sz w:val="18"/>
@@ -5799,12 +6596,21 @@
                 <w:szCs w:val="18"/>
               </w:rPr>
             </w:pPr>
-            <w:r>
-              <w:rPr>
-                <w:sz w:val="18"/>
-                <w:szCs w:val="18"/>
-              </w:rPr>
-              <w:t>FAIL,{N}</w:t>
+            <w:proofErr w:type="gramStart"/>
+            <w:r>
+              <w:rPr>
+                <w:sz w:val="18"/>
+                <w:szCs w:val="18"/>
+              </w:rPr>
+              <w:t>FAIL,{</w:t>
+            </w:r>
+            <w:proofErr w:type="gramEnd"/>
+            <w:r>
+              <w:rPr>
+                <w:sz w:val="18"/>
+                <w:szCs w:val="18"/>
+              </w:rPr>
+              <w:t>N}</w:t>
             </w:r>
             <w:r>
               <w:rPr>
@@ -5889,7 +6695,15 @@
                 <w:sz w:val="18"/>
                 <w:szCs w:val="18"/>
               </w:rPr>
-              <w:t>L,1</w:t>
+              <w:t>L,</w:t>
+            </w:r>
+            <w:proofErr w:type="gramStart"/>
+            <w:r>
+              <w:rPr>
+                <w:sz w:val="18"/>
+                <w:szCs w:val="18"/>
+              </w:rPr>
+              <w:t>1</w:t>
             </w:r>
             <w:r>
               <w:rPr>
@@ -5903,7 +6717,15 @@
                 <w:sz w:val="18"/>
                 <w:szCs w:val="18"/>
               </w:rPr>
-              <w:t>{Scroll Speed Level:0-10}</w:t>
+              <w:t>{</w:t>
+            </w:r>
+            <w:proofErr w:type="gramEnd"/>
+            <w:r>
+              <w:rPr>
+                <w:sz w:val="18"/>
+                <w:szCs w:val="18"/>
+              </w:rPr>
+              <w:t>Scroll Speed Level:0-10}</w:t>
             </w:r>
           </w:p>
         </w:tc>
@@ -5946,8 +6768,17 @@
                 <w:sz w:val="18"/>
                 <w:szCs w:val="18"/>
               </w:rPr>
-              <w:t>,1:{</w:t>
-            </w:r>
+              <w:t>,</w:t>
+            </w:r>
+            <w:proofErr w:type="gramStart"/>
+            <w:r>
+              <w:rPr>
+                <w:sz w:val="18"/>
+                <w:szCs w:val="18"/>
+              </w:rPr>
+              <w:t>1:{</w:t>
+            </w:r>
+            <w:proofErr w:type="gramEnd"/>
             <w:r>
               <w:rPr>
                 <w:sz w:val="18"/>
@@ -5977,12 +6808,21 @@
                 <w:szCs w:val="18"/>
               </w:rPr>
             </w:pPr>
-            <w:r>
-              <w:rPr>
-                <w:sz w:val="18"/>
-                <w:szCs w:val="18"/>
-              </w:rPr>
-              <w:t>FAIL,{N}</w:t>
+            <w:proofErr w:type="gramStart"/>
+            <w:r>
+              <w:rPr>
+                <w:sz w:val="18"/>
+                <w:szCs w:val="18"/>
+              </w:rPr>
+              <w:t>FAIL,{</w:t>
+            </w:r>
+            <w:proofErr w:type="gramEnd"/>
+            <w:r>
+              <w:rPr>
+                <w:sz w:val="18"/>
+                <w:szCs w:val="18"/>
+              </w:rPr>
+              <w:t>N}</w:t>
             </w:r>
             <w:r>
               <w:rPr>
@@ -6133,35 +6973,7 @@
                 <w:sz w:val="18"/>
                 <w:szCs w:val="18"/>
               </w:rPr>
-              <w:t xml:space="preserve">Get Bluetooth module mode (0= </w:t>
-            </w:r>
-            <w:r>
-              <w:rPr>
-                <w:sz w:val="18"/>
-                <w:szCs w:val="18"/>
-              </w:rPr>
-              <w:t>Keyboard</w:t>
-            </w:r>
-            <w:r>
-              <w:rPr>
-                <w:sz w:val="18"/>
-                <w:szCs w:val="18"/>
-              </w:rPr>
-              <w:t xml:space="preserve">,1=Gamepad,2= </w:t>
-            </w:r>
-            <w:r>
-              <w:rPr>
-                <w:sz w:val="18"/>
-                <w:szCs w:val="18"/>
-              </w:rPr>
-              <w:t>Mouse</w:t>
-            </w:r>
-            <w:r>
-              <w:rPr>
-                <w:sz w:val="18"/>
-                <w:szCs w:val="18"/>
-              </w:rPr>
-              <w:t xml:space="preserve">,3=Mouse and Keyboard Combo) </w:t>
+              <w:t xml:space="preserve">Get Bluetooth module mode (0= Keyboard,1=Gamepad,2= Mouse,3=Mouse and Keyboard Combo) </w:t>
             </w:r>
           </w:p>
         </w:tc>
@@ -6211,7 +7023,23 @@
                 <w:sz w:val="18"/>
                 <w:szCs w:val="18"/>
               </w:rPr>
-              <w:t xml:space="preserve">SUCCESS:BT,1:{Bluetooth Module Mode} </w:t>
+              <w:t>SUCCESS:BT,</w:t>
+            </w:r>
+            <w:proofErr w:type="gramStart"/>
+            <w:r>
+              <w:rPr>
+                <w:sz w:val="18"/>
+                <w:szCs w:val="18"/>
+              </w:rPr>
+              <w:t>1:{</w:t>
+            </w:r>
+            <w:proofErr w:type="gramEnd"/>
+            <w:r>
+              <w:rPr>
+                <w:sz w:val="18"/>
+                <w:szCs w:val="18"/>
+              </w:rPr>
+              <w:t xml:space="preserve">Bluetooth Module Mode} </w:t>
             </w:r>
           </w:p>
         </w:tc>
@@ -6255,14 +7083,7 @@
                 <w:sz w:val="18"/>
                 <w:szCs w:val="18"/>
               </w:rPr>
-              <w:t xml:space="preserve">Set Bluetooth module </w:t>
-            </w:r>
-            <w:r>
-              <w:rPr>
-                <w:sz w:val="18"/>
-                <w:szCs w:val="18"/>
-              </w:rPr>
-              <w:t>mode (0= Keyboard,1=Gamepad,2= Mouse,3=Mouse and Keyboard Combo)</w:t>
+              <w:t>Set Bluetooth module mode (0= Keyboard,1=Gamepad,2= Mouse,3=Mouse and Keyboard Combo)</w:t>
             </w:r>
           </w:p>
         </w:tc>
@@ -6311,7 +7132,23 @@
                 <w:sz w:val="18"/>
                 <w:szCs w:val="18"/>
               </w:rPr>
-              <w:t xml:space="preserve">SUCCESS:CM,0:{N} </w:t>
+              <w:t>SUCCESS:CM,</w:t>
+            </w:r>
+            <w:proofErr w:type="gramStart"/>
+            <w:r>
+              <w:rPr>
+                <w:sz w:val="18"/>
+                <w:szCs w:val="18"/>
+              </w:rPr>
+              <w:t>0:{</w:t>
+            </w:r>
+            <w:proofErr w:type="gramEnd"/>
+            <w:r>
+              <w:rPr>
+                <w:sz w:val="18"/>
+                <w:szCs w:val="18"/>
+              </w:rPr>
+              <w:t xml:space="preserve">N} </w:t>
             </w:r>
           </w:p>
         </w:tc>
@@ -6355,7 +7192,23 @@
                 <w:sz w:val="18"/>
                 <w:szCs w:val="18"/>
               </w:rPr>
-              <w:t xml:space="preserve">Get Communication mode (0=USB , Bluetooth =1) </w:t>
+              <w:t>Get Communication mode (0=</w:t>
+            </w:r>
+            <w:proofErr w:type="gramStart"/>
+            <w:r>
+              <w:rPr>
+                <w:sz w:val="18"/>
+                <w:szCs w:val="18"/>
+              </w:rPr>
+              <w:t>USB ,</w:t>
+            </w:r>
+            <w:proofErr w:type="gramEnd"/>
+            <w:r>
+              <w:rPr>
+                <w:sz w:val="18"/>
+                <w:szCs w:val="18"/>
+              </w:rPr>
+              <w:t xml:space="preserve"> Bluetooth =1) </w:t>
             </w:r>
           </w:p>
         </w:tc>
@@ -6383,7 +7236,23 @@
                 <w:sz w:val="18"/>
                 <w:szCs w:val="18"/>
               </w:rPr>
-              <w:t xml:space="preserve">CM,1:{N} </w:t>
+              <w:t>CM,</w:t>
+            </w:r>
+            <w:proofErr w:type="gramStart"/>
+            <w:r>
+              <w:rPr>
+                <w:sz w:val="18"/>
+                <w:szCs w:val="18"/>
+              </w:rPr>
+              <w:t>1:{</w:t>
+            </w:r>
+            <w:proofErr w:type="gramEnd"/>
+            <w:r>
+              <w:rPr>
+                <w:sz w:val="18"/>
+                <w:szCs w:val="18"/>
+              </w:rPr>
+              <w:t xml:space="preserve">N} </w:t>
             </w:r>
           </w:p>
         </w:tc>
@@ -6405,7 +7274,23 @@
                 <w:sz w:val="18"/>
                 <w:szCs w:val="18"/>
               </w:rPr>
-              <w:t xml:space="preserve">SUCCESS:CM,1:{N} </w:t>
+              <w:t>SUCCESS:CM,</w:t>
+            </w:r>
+            <w:proofErr w:type="gramStart"/>
+            <w:r>
+              <w:rPr>
+                <w:sz w:val="18"/>
+                <w:szCs w:val="18"/>
+              </w:rPr>
+              <w:t>1:{</w:t>
+            </w:r>
+            <w:proofErr w:type="gramEnd"/>
+            <w:r>
+              <w:rPr>
+                <w:sz w:val="18"/>
+                <w:szCs w:val="18"/>
+              </w:rPr>
+              <w:t xml:space="preserve">N} </w:t>
             </w:r>
           </w:p>
         </w:tc>
@@ -6479,6 +7364,7 @@
               </w:rPr>
               <w:t>FR,</w:t>
             </w:r>
+            <w:proofErr w:type="gramStart"/>
             <w:r>
               <w:rPr>
                 <w:sz w:val="18"/>
@@ -6498,7 +7384,15 @@
                 <w:sz w:val="18"/>
                 <w:szCs w:val="18"/>
               </w:rPr>
-              <w:t>{Rest Type: 0-1}</w:t>
+              <w:t>{</w:t>
+            </w:r>
+            <w:proofErr w:type="gramEnd"/>
+            <w:r>
+              <w:rPr>
+                <w:sz w:val="18"/>
+                <w:szCs w:val="18"/>
+              </w:rPr>
+              <w:t>Rest Type: 0-1}</w:t>
             </w:r>
           </w:p>
         </w:tc>
@@ -6530,6 +7424,7 @@
               </w:rPr>
               <w:t>:FR,</w:t>
             </w:r>
+            <w:proofErr w:type="gramStart"/>
             <w:r>
               <w:rPr>
                 <w:sz w:val="18"/>
@@ -6549,7 +7444,15 @@
                 <w:sz w:val="18"/>
                 <w:szCs w:val="18"/>
               </w:rPr>
-              <w:t>{Reset Type: 0-1}</w:t>
+              <w:t>{</w:t>
+            </w:r>
+            <w:proofErr w:type="gramEnd"/>
+            <w:r>
+              <w:rPr>
+                <w:sz w:val="18"/>
+                <w:szCs w:val="18"/>
+              </w:rPr>
+              <w:t>Reset Type: 0-1}</w:t>
             </w:r>
           </w:p>
         </w:tc>
@@ -6567,12 +7470,21 @@
                 <w:szCs w:val="18"/>
               </w:rPr>
             </w:pPr>
-            <w:r>
-              <w:rPr>
-                <w:sz w:val="18"/>
-                <w:szCs w:val="18"/>
-              </w:rPr>
-              <w:t>FAIL,{N}</w:t>
+            <w:proofErr w:type="gramStart"/>
+            <w:r>
+              <w:rPr>
+                <w:sz w:val="18"/>
+                <w:szCs w:val="18"/>
+              </w:rPr>
+              <w:t>FAIL,{</w:t>
+            </w:r>
+            <w:proofErr w:type="gramEnd"/>
+            <w:r>
+              <w:rPr>
+                <w:sz w:val="18"/>
+                <w:szCs w:val="18"/>
+              </w:rPr>
+              <w:t>N}</w:t>
             </w:r>
             <w:r>
               <w:rPr>
@@ -6648,15 +7560,16 @@
                 <w:sz w:val="20"/>
                 <w:szCs w:val="20"/>
               </w:rPr>
-              <w:t xml:space="preserve"> Hard Res</w:t>
-            </w:r>
+              <w:t xml:space="preserve"> Hard </w:t>
+            </w:r>
+            <w:proofErr w:type="gramStart"/>
             <w:r>
               <w:rPr>
                 <w:rFonts w:ascii="Calibri" w:eastAsia="Calibri" w:hAnsi="Calibri" w:cs="Calibri"/>
                 <w:sz w:val="20"/>
                 <w:szCs w:val="20"/>
               </w:rPr>
-              <w:t>e</w:t>
+              <w:t>Res</w:t>
             </w:r>
             <w:r>
               <w:rPr>
@@ -6664,7 +7577,7 @@
                 <w:sz w:val="20"/>
                 <w:szCs w:val="20"/>
               </w:rPr>
-              <w:t>t</w:t>
+              <w:t>e</w:t>
             </w:r>
             <w:r>
               <w:rPr>
@@ -6672,7 +7585,7 @@
                 <w:sz w:val="20"/>
                 <w:szCs w:val="20"/>
               </w:rPr>
-              <w:t xml:space="preserve"> , </w:t>
+              <w:t>t</w:t>
             </w:r>
             <w:r>
               <w:rPr>
@@ -6680,14 +7593,31 @@
                 <w:sz w:val="20"/>
                 <w:szCs w:val="20"/>
               </w:rPr>
-              <w:t>1 = Soft Reset</w:t>
-            </w:r>
+              <w:t xml:space="preserve"> ,</w:t>
+            </w:r>
+            <w:proofErr w:type="gramEnd"/>
             <w:r>
               <w:rPr>
                 <w:rFonts w:ascii="Calibri" w:eastAsia="Calibri" w:hAnsi="Calibri" w:cs="Calibri"/>
                 <w:sz w:val="20"/>
                 <w:szCs w:val="20"/>
               </w:rPr>
+              <w:t xml:space="preserve"> </w:t>
+            </w:r>
+            <w:r>
+              <w:rPr>
+                <w:rFonts w:ascii="Calibri" w:eastAsia="Calibri" w:hAnsi="Calibri" w:cs="Calibri"/>
+                <w:sz w:val="20"/>
+                <w:szCs w:val="20"/>
+              </w:rPr>
+              <w:t>1 = Soft Reset</w:t>
+            </w:r>
+            <w:r>
+              <w:rPr>
+                <w:rFonts w:ascii="Calibri" w:eastAsia="Calibri" w:hAnsi="Calibri" w:cs="Calibri"/>
+                <w:sz w:val="20"/>
+                <w:szCs w:val="20"/>
+              </w:rPr>
               <w:t>)</w:t>
             </w:r>
           </w:p>
@@ -6695,11 +7625,7 @@
       </w:tr>
     </w:tbl>
     <w:p/>
-    <w:p>
-      <w:pPr>
-        <w:pStyle w:val="Heading2"/>
-      </w:pPr>
-    </w:p>
+    <w:p/>
     <w:p>
       <w:pPr>
         <w:pStyle w:val="Heading2"/>
@@ -7875,53 +8801,6 @@
           </w:p>
         </w:tc>
       </w:tr>
-      <w:tr>
-        <w:trPr>
-          <w:cnfStyle w:val="000000100000" w:firstRow="0" w:lastRow="0" w:firstColumn="0" w:lastColumn="0" w:oddVBand="0" w:evenVBand="0" w:oddHBand="1" w:evenHBand="0" w:firstRowFirstColumn="0" w:firstRowLastColumn="0" w:lastRowFirstColumn="0" w:lastRowLastColumn="0"/>
-          <w:trHeight w:val="252"/>
-        </w:trPr>
-        <w:tc>
-          <w:tcPr>
-            <w:cnfStyle w:val="001000000000" w:firstRow="0" w:lastRow="0" w:firstColumn="1" w:lastColumn="0" w:oddVBand="0" w:evenVBand="0" w:oddHBand="0" w:evenHBand="0" w:firstRowFirstColumn="0" w:firstRowLastColumn="0" w:lastRowFirstColumn="0" w:lastRowLastColumn="0"/>
-            <w:tcW w:w="990" w:type="dxa"/>
-          </w:tcPr>
-          <w:p>
-            <w:pPr>
-              <w:jc w:val="center"/>
-            </w:pPr>
-            <w:r>
-              <w:t>8</w:t>
-            </w:r>
-          </w:p>
-        </w:tc>
-        <w:tc>
-          <w:tcPr>
-            <w:tcW w:w="1440" w:type="dxa"/>
-          </w:tcPr>
-          <w:p>
-            <w:pPr>
-              <w:jc w:val="center"/>
-              <w:cnfStyle w:val="000000100000" w:firstRow="0" w:lastRow="0" w:firstColumn="0" w:lastColumn="0" w:oddVBand="0" w:evenVBand="0" w:oddHBand="1" w:evenHBand="0" w:firstRowFirstColumn="0" w:firstRowLastColumn="0" w:lastRowFirstColumn="0" w:lastRowLastColumn="0"/>
-            </w:pPr>
-            <w:r>
-              <w:t>Secondary Scroll Mode</w:t>
-            </w:r>
-          </w:p>
-        </w:tc>
-        <w:tc>
-          <w:tcPr>
-            <w:tcW w:w="6750" w:type="dxa"/>
-          </w:tcPr>
-          <w:p>
-            <w:pPr>
-              <w:cnfStyle w:val="000000100000" w:firstRow="0" w:lastRow="0" w:firstColumn="0" w:lastColumn="0" w:oddVBand="0" w:evenVBand="0" w:oddHBand="1" w:evenHBand="0" w:firstRowFirstColumn="0" w:firstRowLastColumn="0" w:lastRowFirstColumn="0" w:lastRowLastColumn="0"/>
-            </w:pPr>
-            <w:r>
-              <w:t>Initiates Secondary Scroll mode. Middle click is pressed and held down. Cancelled with short puff or short sip.</w:t>
-            </w:r>
-          </w:p>
-        </w:tc>
-      </w:tr>
     </w:tbl>
     <w:p/>
     <w:p>
@@ -8011,11 +8890,16 @@
               <w:jc w:val="center"/>
               <w:cnfStyle w:val="000000100000" w:firstRow="0" w:lastRow="0" w:firstColumn="0" w:lastColumn="0" w:oddVBand="0" w:evenVBand="0" w:oddHBand="1" w:evenHBand="0" w:firstRowFirstColumn="0" w:firstRowLastColumn="0" w:lastRowFirstColumn="0" w:lastRowLastColumn="0"/>
             </w:pPr>
+            <w:proofErr w:type="gramStart"/>
             <w:r>
               <w:t>1</w:t>
             </w:r>
             <w:r>
-              <w:t xml:space="preserve"> : </w:t>
+              <w:t xml:space="preserve"> :</w:t>
+            </w:r>
+            <w:proofErr w:type="gramEnd"/>
+            <w:r>
+              <w:t xml:space="preserve"> </w:t>
             </w:r>
             <w:r>
               <w:t>Left Click</w:t>
@@ -8047,11 +8931,16 @@
               <w:jc w:val="center"/>
               <w:cnfStyle w:val="000000000000" w:firstRow="0" w:lastRow="0" w:firstColumn="0" w:lastColumn="0" w:oddVBand="0" w:evenVBand="0" w:oddHBand="0" w:evenHBand="0" w:firstRowFirstColumn="0" w:firstRowLastColumn="0" w:lastRowFirstColumn="0" w:lastRowLastColumn="0"/>
             </w:pPr>
+            <w:proofErr w:type="gramStart"/>
             <w:r>
               <w:t>2</w:t>
             </w:r>
             <w:r>
-              <w:t xml:space="preserve"> : </w:t>
+              <w:t xml:space="preserve"> :</w:t>
+            </w:r>
+            <w:proofErr w:type="gramEnd"/>
+            <w:r>
+              <w:t xml:space="preserve"> </w:t>
             </w:r>
             <w:r>
               <w:t>Right Click</w:t>
@@ -8125,11 +9014,16 @@
               <w:jc w:val="center"/>
               <w:cnfStyle w:val="000000000000" w:firstRow="0" w:lastRow="0" w:firstColumn="0" w:lastColumn="0" w:oddVBand="0" w:evenVBand="0" w:oddHBand="0" w:evenHBand="0" w:firstRowFirstColumn="0" w:firstRowLastColumn="0" w:lastRowFirstColumn="0" w:lastRowLastColumn="0"/>
             </w:pPr>
+            <w:proofErr w:type="gramStart"/>
             <w:r>
               <w:t>4</w:t>
             </w:r>
             <w:r>
-              <w:t xml:space="preserve"> : </w:t>
+              <w:t xml:space="preserve"> :</w:t>
+            </w:r>
+            <w:proofErr w:type="gramEnd"/>
+            <w:r>
+              <w:t xml:space="preserve"> </w:t>
             </w:r>
             <w:r>
               <w:t>Scroll</w:t>
@@ -8221,6 +9115,7 @@
         <w:tab/>
       </w:r>
     </w:p>
+    <w:p/>
     <w:p/>
     <w:p/>
     <w:p/>
@@ -8764,7 +9659,7 @@
 </file>
 
 <file path=word/endnotes.xml><?xml version="1.0" encoding="utf-8"?>
-<w:endnotes xmlns:wpc="http://schemas.microsoft.com/office/word/2010/wordprocessingCanvas" xmlns:cx="http://schemas.microsoft.com/office/drawing/2014/chartex" xmlns:cx1="http://schemas.microsoft.com/office/drawing/2015/9/8/chartex" xmlns:cx2="http://schemas.microsoft.com/office/drawing/2015/10/21/chartex" xmlns:cx3="http://schemas.microsoft.com/office/drawing/2016/5/9/chartex" xmlns:cx4="http://schemas.microsoft.com/office/drawing/2016/5/10/chartex" xmlns:cx5="http://schemas.microsoft.com/office/drawing/2016/5/11/chartex" xmlns:cx6="http://schemas.microsoft.com/office/drawing/2016/5/12/chartex" xmlns:cx7="http://schemas.microsoft.com/office/drawing/2016/5/13/chartex" xmlns:cx8="http://schemas.microsoft.com/office/drawing/2016/5/14/chartex" xmlns:mc="http://schemas.openxmlformats.org/markup-compatibility/2006" xmlns:aink="http://schemas.microsoft.com/office/drawing/2016/ink" xmlns:am3d="http://schemas.microsoft.com/office/drawing/2017/model3d" xmlns:o="urn:schemas-microsoft-com:office:office" xmlns:r="http://schemas.openxmlformats.org/officeDocument/2006/relationships" xmlns:m="http://schemas.openxmlformats.org/officeDocument/2006/math" xmlns:v="urn:schemas-microsoft-com:vml" xmlns:wp14="http://schemas.microsoft.com/office/word/2010/wordprocessingDrawing" xmlns:wp="http://schemas.openxmlformats.org/drawingml/2006/wordprocessingDrawing" xmlns:w10="urn:schemas-microsoft-com:office:word" xmlns:w="http://schemas.openxmlformats.org/wordprocessingml/2006/main" xmlns:w14="http://schemas.microsoft.com/office/word/2010/wordml" xmlns:w15="http://schemas.microsoft.com/office/word/2012/wordml" xmlns:w16cex="http://schemas.microsoft.com/office/word/2018/wordml/cex" xmlns:w16cid="http://schemas.microsoft.com/office/word/2016/wordml/cid" xmlns:w16="http://schemas.microsoft.com/office/word/2018/wordml" xmlns:w16sdtdh="http://schemas.microsoft.com/office/word/2020/wordml/sdtdatahash" xmlns:w16se="http://schemas.microsoft.com/office/word/2015/wordml/symex" xmlns:wpg="http://schemas.microsoft.com/office/word/2010/wordprocessingGroup" xmlns:wpi="http://schemas.microsoft.com/office/word/2010/wordprocessingInk" xmlns:wne="http://schemas.microsoft.com/office/word/2006/wordml" xmlns:wps="http://schemas.microsoft.com/office/word/2010/wordprocessingShape" mc:Ignorable="w14 w15 w16se w16cid w16 w16cex w16sdtdh wp14">
+<w:endnotes xmlns:wpc="http://schemas.microsoft.com/office/word/2010/wordprocessingCanvas" xmlns:cx="http://schemas.microsoft.com/office/drawing/2014/chartex" xmlns:cx1="http://schemas.microsoft.com/office/drawing/2015/9/8/chartex" xmlns:cx2="http://schemas.microsoft.com/office/drawing/2015/10/21/chartex" xmlns:cx3="http://schemas.microsoft.com/office/drawing/2016/5/9/chartex" xmlns:cx4="http://schemas.microsoft.com/office/drawing/2016/5/10/chartex" xmlns:cx5="http://schemas.microsoft.com/office/drawing/2016/5/11/chartex" xmlns:cx6="http://schemas.microsoft.com/office/drawing/2016/5/12/chartex" xmlns:cx7="http://schemas.microsoft.com/office/drawing/2016/5/13/chartex" xmlns:cx8="http://schemas.microsoft.com/office/drawing/2016/5/14/chartex" xmlns:mc="http://schemas.openxmlformats.org/markup-compatibility/2006" xmlns:aink="http://schemas.microsoft.com/office/drawing/2016/ink" xmlns:am3d="http://schemas.microsoft.com/office/drawing/2017/model3d" xmlns:o="urn:schemas-microsoft-com:office:office" xmlns:oel="http://schemas.microsoft.com/office/2019/extlst" xmlns:r="http://schemas.openxmlformats.org/officeDocument/2006/relationships" xmlns:m="http://schemas.openxmlformats.org/officeDocument/2006/math" xmlns:v="urn:schemas-microsoft-com:vml" xmlns:wp14="http://schemas.microsoft.com/office/word/2010/wordprocessingDrawing" xmlns:wp="http://schemas.openxmlformats.org/drawingml/2006/wordprocessingDrawing" xmlns:w10="urn:schemas-microsoft-com:office:word" xmlns:w="http://schemas.openxmlformats.org/wordprocessingml/2006/main" xmlns:w14="http://schemas.microsoft.com/office/word/2010/wordml" xmlns:w15="http://schemas.microsoft.com/office/word/2012/wordml" xmlns:w16cex="http://schemas.microsoft.com/office/word/2018/wordml/cex" xmlns:w16cid="http://schemas.microsoft.com/office/word/2016/wordml/cid" xmlns:w16="http://schemas.microsoft.com/office/word/2018/wordml" xmlns:w16sdtdh="http://schemas.microsoft.com/office/word/2020/wordml/sdtdatahash" xmlns:w16se="http://schemas.microsoft.com/office/word/2015/wordml/symex" xmlns:wpg="http://schemas.microsoft.com/office/word/2010/wordprocessingGroup" xmlns:wpi="http://schemas.microsoft.com/office/word/2010/wordprocessingInk" xmlns:wne="http://schemas.microsoft.com/office/word/2006/wordml" xmlns:wps="http://schemas.microsoft.com/office/word/2010/wordprocessingShape" mc:Ignorable="w14 w15 w16se w16cid w16 w16cex w16sdtdh wp14">
   <w:endnote w:type="separator" w:id="-1">
     <w:p>
       <w:pPr>
@@ -8796,7 +9691,7 @@
 </file>
 
 <file path=word/footer1.xml><?xml version="1.0" encoding="utf-8"?>
-<w:ftr xmlns:wpc="http://schemas.microsoft.com/office/word/2010/wordprocessingCanvas" xmlns:cx="http://schemas.microsoft.com/office/drawing/2014/chartex" xmlns:cx1="http://schemas.microsoft.com/office/drawing/2015/9/8/chartex" xmlns:cx2="http://schemas.microsoft.com/office/drawing/2015/10/21/chartex" xmlns:cx3="http://schemas.microsoft.com/office/drawing/2016/5/9/chartex" xmlns:cx4="http://schemas.microsoft.com/office/drawing/2016/5/10/chartex" xmlns:cx5="http://schemas.microsoft.com/office/drawing/2016/5/11/chartex" xmlns:cx6="http://schemas.microsoft.com/office/drawing/2016/5/12/chartex" xmlns:cx7="http://schemas.microsoft.com/office/drawing/2016/5/13/chartex" xmlns:cx8="http://schemas.microsoft.com/office/drawing/2016/5/14/chartex" xmlns:mc="http://schemas.openxmlformats.org/markup-compatibility/2006" xmlns:aink="http://schemas.microsoft.com/office/drawing/2016/ink" xmlns:am3d="http://schemas.microsoft.com/office/drawing/2017/model3d" xmlns:o="urn:schemas-microsoft-com:office:office" xmlns:r="http://schemas.openxmlformats.org/officeDocument/2006/relationships" xmlns:m="http://schemas.openxmlformats.org/officeDocument/2006/math" xmlns:v="urn:schemas-microsoft-com:vml" xmlns:wp14="http://schemas.microsoft.com/office/word/2010/wordprocessingDrawing" xmlns:wp="http://schemas.openxmlformats.org/drawingml/2006/wordprocessingDrawing" xmlns:w10="urn:schemas-microsoft-com:office:word" xmlns:w="http://schemas.openxmlformats.org/wordprocessingml/2006/main" xmlns:w14="http://schemas.microsoft.com/office/word/2010/wordml" xmlns:w15="http://schemas.microsoft.com/office/word/2012/wordml" xmlns:w16cex="http://schemas.microsoft.com/office/word/2018/wordml/cex" xmlns:w16cid="http://schemas.microsoft.com/office/word/2016/wordml/cid" xmlns:w16="http://schemas.microsoft.com/office/word/2018/wordml" xmlns:w16sdtdh="http://schemas.microsoft.com/office/word/2020/wordml/sdtdatahash" xmlns:w16se="http://schemas.microsoft.com/office/word/2015/wordml/symex" xmlns:wpg="http://schemas.microsoft.com/office/word/2010/wordprocessingGroup" xmlns:wpi="http://schemas.microsoft.com/office/word/2010/wordprocessingInk" xmlns:wne="http://schemas.microsoft.com/office/word/2006/wordml" xmlns:wps="http://schemas.microsoft.com/office/word/2010/wordprocessingShape" mc:Ignorable="w14 w15 w16se w16cid w16 w16cex w16sdtdh wp14">
+<w:ftr xmlns:wpc="http://schemas.microsoft.com/office/word/2010/wordprocessingCanvas" xmlns:cx="http://schemas.microsoft.com/office/drawing/2014/chartex" xmlns:cx1="http://schemas.microsoft.com/office/drawing/2015/9/8/chartex" xmlns:cx2="http://schemas.microsoft.com/office/drawing/2015/10/21/chartex" xmlns:cx3="http://schemas.microsoft.com/office/drawing/2016/5/9/chartex" xmlns:cx4="http://schemas.microsoft.com/office/drawing/2016/5/10/chartex" xmlns:cx5="http://schemas.microsoft.com/office/drawing/2016/5/11/chartex" xmlns:cx6="http://schemas.microsoft.com/office/drawing/2016/5/12/chartex" xmlns:cx7="http://schemas.microsoft.com/office/drawing/2016/5/13/chartex" xmlns:cx8="http://schemas.microsoft.com/office/drawing/2016/5/14/chartex" xmlns:mc="http://schemas.openxmlformats.org/markup-compatibility/2006" xmlns:aink="http://schemas.microsoft.com/office/drawing/2016/ink" xmlns:am3d="http://schemas.microsoft.com/office/drawing/2017/model3d" xmlns:o="urn:schemas-microsoft-com:office:office" xmlns:oel="http://schemas.microsoft.com/office/2019/extlst" xmlns:r="http://schemas.openxmlformats.org/officeDocument/2006/relationships" xmlns:m="http://schemas.openxmlformats.org/officeDocument/2006/math" xmlns:v="urn:schemas-microsoft-com:vml" xmlns:wp14="http://schemas.microsoft.com/office/word/2010/wordprocessingDrawing" xmlns:wp="http://schemas.openxmlformats.org/drawingml/2006/wordprocessingDrawing" xmlns:w10="urn:schemas-microsoft-com:office:word" xmlns:w="http://schemas.openxmlformats.org/wordprocessingml/2006/main" xmlns:w14="http://schemas.microsoft.com/office/word/2010/wordml" xmlns:w15="http://schemas.microsoft.com/office/word/2012/wordml" xmlns:w16cex="http://schemas.microsoft.com/office/word/2018/wordml/cex" xmlns:w16cid="http://schemas.microsoft.com/office/word/2016/wordml/cid" xmlns:w16="http://schemas.microsoft.com/office/word/2018/wordml" xmlns:w16sdtdh="http://schemas.microsoft.com/office/word/2020/wordml/sdtdatahash" xmlns:w16se="http://schemas.microsoft.com/office/word/2015/wordml/symex" xmlns:wpg="http://schemas.microsoft.com/office/word/2010/wordprocessingGroup" xmlns:wpi="http://schemas.microsoft.com/office/word/2010/wordprocessingInk" xmlns:wne="http://schemas.microsoft.com/office/word/2006/wordml" xmlns:wps="http://schemas.microsoft.com/office/word/2010/wordprocessingShape" mc:Ignorable="w14 w15 w16se w16cid w16 w16cex w16sdtdh wp14">
   <w:sdt>
     <w:sdtPr>
       <w:id w:val="436716543"/>
@@ -8849,7 +9744,7 @@
 </file>
 
 <file path=word/footnotes.xml><?xml version="1.0" encoding="utf-8"?>
-<w:footnotes xmlns:wpc="http://schemas.microsoft.com/office/word/2010/wordprocessingCanvas" xmlns:cx="http://schemas.microsoft.com/office/drawing/2014/chartex" xmlns:cx1="http://schemas.microsoft.com/office/drawing/2015/9/8/chartex" xmlns:cx2="http://schemas.microsoft.com/office/drawing/2015/10/21/chartex" xmlns:cx3="http://schemas.microsoft.com/office/drawing/2016/5/9/chartex" xmlns:cx4="http://schemas.microsoft.com/office/drawing/2016/5/10/chartex" xmlns:cx5="http://schemas.microsoft.com/office/drawing/2016/5/11/chartex" xmlns:cx6="http://schemas.microsoft.com/office/drawing/2016/5/12/chartex" xmlns:cx7="http://schemas.microsoft.com/office/drawing/2016/5/13/chartex" xmlns:cx8="http://schemas.microsoft.com/office/drawing/2016/5/14/chartex" xmlns:mc="http://schemas.openxmlformats.org/markup-compatibility/2006" xmlns:aink="http://schemas.microsoft.com/office/drawing/2016/ink" xmlns:am3d="http://schemas.microsoft.com/office/drawing/2017/model3d" xmlns:o="urn:schemas-microsoft-com:office:office" xmlns:r="http://schemas.openxmlformats.org/officeDocument/2006/relationships" xmlns:m="http://schemas.openxmlformats.org/officeDocument/2006/math" xmlns:v="urn:schemas-microsoft-com:vml" xmlns:wp14="http://schemas.microsoft.com/office/word/2010/wordprocessingDrawing" xmlns:wp="http://schemas.openxmlformats.org/drawingml/2006/wordprocessingDrawing" xmlns:w10="urn:schemas-microsoft-com:office:word" xmlns:w="http://schemas.openxmlformats.org/wordprocessingml/2006/main" xmlns:w14="http://schemas.microsoft.com/office/word/2010/wordml" xmlns:w15="http://schemas.microsoft.com/office/word/2012/wordml" xmlns:w16cex="http://schemas.microsoft.com/office/word/2018/wordml/cex" xmlns:w16cid="http://schemas.microsoft.com/office/word/2016/wordml/cid" xmlns:w16="http://schemas.microsoft.com/office/word/2018/wordml" xmlns:w16sdtdh="http://schemas.microsoft.com/office/word/2020/wordml/sdtdatahash" xmlns:w16se="http://schemas.microsoft.com/office/word/2015/wordml/symex" xmlns:wpg="http://schemas.microsoft.com/office/word/2010/wordprocessingGroup" xmlns:wpi="http://schemas.microsoft.com/office/word/2010/wordprocessingInk" xmlns:wne="http://schemas.microsoft.com/office/word/2006/wordml" xmlns:wps="http://schemas.microsoft.com/office/word/2010/wordprocessingShape" mc:Ignorable="w14 w15 w16se w16cid w16 w16cex w16sdtdh wp14">
+<w:footnotes xmlns:wpc="http://schemas.microsoft.com/office/word/2010/wordprocessingCanvas" xmlns:cx="http://schemas.microsoft.com/office/drawing/2014/chartex" xmlns:cx1="http://schemas.microsoft.com/office/drawing/2015/9/8/chartex" xmlns:cx2="http://schemas.microsoft.com/office/drawing/2015/10/21/chartex" xmlns:cx3="http://schemas.microsoft.com/office/drawing/2016/5/9/chartex" xmlns:cx4="http://schemas.microsoft.com/office/drawing/2016/5/10/chartex" xmlns:cx5="http://schemas.microsoft.com/office/drawing/2016/5/11/chartex" xmlns:cx6="http://schemas.microsoft.com/office/drawing/2016/5/12/chartex" xmlns:cx7="http://schemas.microsoft.com/office/drawing/2016/5/13/chartex" xmlns:cx8="http://schemas.microsoft.com/office/drawing/2016/5/14/chartex" xmlns:mc="http://schemas.openxmlformats.org/markup-compatibility/2006" xmlns:aink="http://schemas.microsoft.com/office/drawing/2016/ink" xmlns:am3d="http://schemas.microsoft.com/office/drawing/2017/model3d" xmlns:o="urn:schemas-microsoft-com:office:office" xmlns:oel="http://schemas.microsoft.com/office/2019/extlst" xmlns:r="http://schemas.openxmlformats.org/officeDocument/2006/relationships" xmlns:m="http://schemas.openxmlformats.org/officeDocument/2006/math" xmlns:v="urn:schemas-microsoft-com:vml" xmlns:wp14="http://schemas.microsoft.com/office/word/2010/wordprocessingDrawing" xmlns:wp="http://schemas.openxmlformats.org/drawingml/2006/wordprocessingDrawing" xmlns:w10="urn:schemas-microsoft-com:office:word" xmlns:w="http://schemas.openxmlformats.org/wordprocessingml/2006/main" xmlns:w14="http://schemas.microsoft.com/office/word/2010/wordml" xmlns:w15="http://schemas.microsoft.com/office/word/2012/wordml" xmlns:w16cex="http://schemas.microsoft.com/office/word/2018/wordml/cex" xmlns:w16cid="http://schemas.microsoft.com/office/word/2016/wordml/cid" xmlns:w16="http://schemas.microsoft.com/office/word/2018/wordml" xmlns:w16sdtdh="http://schemas.microsoft.com/office/word/2020/wordml/sdtdatahash" xmlns:w16se="http://schemas.microsoft.com/office/word/2015/wordml/symex" xmlns:wpg="http://schemas.microsoft.com/office/word/2010/wordprocessingGroup" xmlns:wpi="http://schemas.microsoft.com/office/word/2010/wordprocessingInk" xmlns:wne="http://schemas.microsoft.com/office/word/2006/wordml" xmlns:wps="http://schemas.microsoft.com/office/word/2010/wordprocessingShape" mc:Ignorable="w14 w15 w16se w16cid w16 w16cex w16sdtdh wp14">
   <w:footnote w:type="separator" w:id="-1">
     <w:p>
       <w:pPr>
@@ -8881,7 +9776,7 @@
 </file>
 
 <file path=word/header1.xml><?xml version="1.0" encoding="utf-8"?>
-<w:hdr xmlns:wpc="http://schemas.microsoft.com/office/word/2010/wordprocessingCanvas" xmlns:cx="http://schemas.microsoft.com/office/drawing/2014/chartex" xmlns:cx1="http://schemas.microsoft.com/office/drawing/2015/9/8/chartex" xmlns:cx2="http://schemas.microsoft.com/office/drawing/2015/10/21/chartex" xmlns:cx3="http://schemas.microsoft.com/office/drawing/2016/5/9/chartex" xmlns:cx4="http://schemas.microsoft.com/office/drawing/2016/5/10/chartex" xmlns:cx5="http://schemas.microsoft.com/office/drawing/2016/5/11/chartex" xmlns:cx6="http://schemas.microsoft.com/office/drawing/2016/5/12/chartex" xmlns:cx7="http://schemas.microsoft.com/office/drawing/2016/5/13/chartex" xmlns:cx8="http://schemas.microsoft.com/office/drawing/2016/5/14/chartex" xmlns:mc="http://schemas.openxmlformats.org/markup-compatibility/2006" xmlns:aink="http://schemas.microsoft.com/office/drawing/2016/ink" xmlns:am3d="http://schemas.microsoft.com/office/drawing/2017/model3d" xmlns:o="urn:schemas-microsoft-com:office:office" xmlns:r="http://schemas.openxmlformats.org/officeDocument/2006/relationships" xmlns:m="http://schemas.openxmlformats.org/officeDocument/2006/math" xmlns:v="urn:schemas-microsoft-com:vml" xmlns:wp14="http://schemas.microsoft.com/office/word/2010/wordprocessingDrawing" xmlns:wp="http://schemas.openxmlformats.org/drawingml/2006/wordprocessingDrawing" xmlns:w10="urn:schemas-microsoft-com:office:word" xmlns:w="http://schemas.openxmlformats.org/wordprocessingml/2006/main" xmlns:w14="http://schemas.microsoft.com/office/word/2010/wordml" xmlns:w15="http://schemas.microsoft.com/office/word/2012/wordml" xmlns:w16cex="http://schemas.microsoft.com/office/word/2018/wordml/cex" xmlns:w16cid="http://schemas.microsoft.com/office/word/2016/wordml/cid" xmlns:w16="http://schemas.microsoft.com/office/word/2018/wordml" xmlns:w16sdtdh="http://schemas.microsoft.com/office/word/2020/wordml/sdtdatahash" xmlns:w16se="http://schemas.microsoft.com/office/word/2015/wordml/symex" xmlns:wpg="http://schemas.microsoft.com/office/word/2010/wordprocessingGroup" xmlns:wpi="http://schemas.microsoft.com/office/word/2010/wordprocessingInk" xmlns:wne="http://schemas.microsoft.com/office/word/2006/wordml" xmlns:wps="http://schemas.microsoft.com/office/word/2010/wordprocessingShape" mc:Ignorable="w14 w15 w16se w16cid w16 w16cex w16sdtdh wp14">
+<w:hdr xmlns:wpc="http://schemas.microsoft.com/office/word/2010/wordprocessingCanvas" xmlns:cx="http://schemas.microsoft.com/office/drawing/2014/chartex" xmlns:cx1="http://schemas.microsoft.com/office/drawing/2015/9/8/chartex" xmlns:cx2="http://schemas.microsoft.com/office/drawing/2015/10/21/chartex" xmlns:cx3="http://schemas.microsoft.com/office/drawing/2016/5/9/chartex" xmlns:cx4="http://schemas.microsoft.com/office/drawing/2016/5/10/chartex" xmlns:cx5="http://schemas.microsoft.com/office/drawing/2016/5/11/chartex" xmlns:cx6="http://schemas.microsoft.com/office/drawing/2016/5/12/chartex" xmlns:cx7="http://schemas.microsoft.com/office/drawing/2016/5/13/chartex" xmlns:cx8="http://schemas.microsoft.com/office/drawing/2016/5/14/chartex" xmlns:mc="http://schemas.openxmlformats.org/markup-compatibility/2006" xmlns:aink="http://schemas.microsoft.com/office/drawing/2016/ink" xmlns:am3d="http://schemas.microsoft.com/office/drawing/2017/model3d" xmlns:o="urn:schemas-microsoft-com:office:office" xmlns:oel="http://schemas.microsoft.com/office/2019/extlst" xmlns:r="http://schemas.openxmlformats.org/officeDocument/2006/relationships" xmlns:m="http://schemas.openxmlformats.org/officeDocument/2006/math" xmlns:v="urn:schemas-microsoft-com:vml" xmlns:wp14="http://schemas.microsoft.com/office/word/2010/wordprocessingDrawing" xmlns:wp="http://schemas.openxmlformats.org/drawingml/2006/wordprocessingDrawing" xmlns:w10="urn:schemas-microsoft-com:office:word" xmlns:w="http://schemas.openxmlformats.org/wordprocessingml/2006/main" xmlns:w14="http://schemas.microsoft.com/office/word/2010/wordml" xmlns:w15="http://schemas.microsoft.com/office/word/2012/wordml" xmlns:w16cex="http://schemas.microsoft.com/office/word/2018/wordml/cex" xmlns:w16cid="http://schemas.microsoft.com/office/word/2016/wordml/cid" xmlns:w16="http://schemas.microsoft.com/office/word/2018/wordml" xmlns:w16sdtdh="http://schemas.microsoft.com/office/word/2020/wordml/sdtdatahash" xmlns:w16se="http://schemas.microsoft.com/office/word/2015/wordml/symex" xmlns:wpg="http://schemas.microsoft.com/office/word/2010/wordprocessingGroup" xmlns:wpi="http://schemas.microsoft.com/office/word/2010/wordprocessingInk" xmlns:wne="http://schemas.microsoft.com/office/word/2006/wordml" xmlns:wps="http://schemas.microsoft.com/office/word/2010/wordprocessingShape" mc:Ignorable="w14 w15 w16se w16cid w16 w16cex w16sdtdh wp14">
   <w:p>
     <w:pPr>
       <w:pStyle w:val="Header"/>
@@ -9007,7 +9902,7 @@
 </file>
 
 <file path=word/numbering.xml><?xml version="1.0" encoding="utf-8"?>
-<w:numbering xmlns:wpc="http://schemas.microsoft.com/office/word/2010/wordprocessingCanvas" xmlns:cx="http://schemas.microsoft.com/office/drawing/2014/chartex" xmlns:cx1="http://schemas.microsoft.com/office/drawing/2015/9/8/chartex" xmlns:cx2="http://schemas.microsoft.com/office/drawing/2015/10/21/chartex" xmlns:cx3="http://schemas.microsoft.com/office/drawing/2016/5/9/chartex" xmlns:cx4="http://schemas.microsoft.com/office/drawing/2016/5/10/chartex" xmlns:cx5="http://schemas.microsoft.com/office/drawing/2016/5/11/chartex" xmlns:cx6="http://schemas.microsoft.com/office/drawing/2016/5/12/chartex" xmlns:cx7="http://schemas.microsoft.com/office/drawing/2016/5/13/chartex" xmlns:cx8="http://schemas.microsoft.com/office/drawing/2016/5/14/chartex" xmlns:mc="http://schemas.openxmlformats.org/markup-compatibility/2006" xmlns:aink="http://schemas.microsoft.com/office/drawing/2016/ink" xmlns:am3d="http://schemas.microsoft.com/office/drawing/2017/model3d" xmlns:o="urn:schemas-microsoft-com:office:office" xmlns:r="http://schemas.openxmlformats.org/officeDocument/2006/relationships" xmlns:m="http://schemas.openxmlformats.org/officeDocument/2006/math" xmlns:v="urn:schemas-microsoft-com:vml" xmlns:wp14="http://schemas.microsoft.com/office/word/2010/wordprocessingDrawing" xmlns:wp="http://schemas.openxmlformats.org/drawingml/2006/wordprocessingDrawing" xmlns:w10="urn:schemas-microsoft-com:office:word" xmlns:w="http://schemas.openxmlformats.org/wordprocessingml/2006/main" xmlns:w14="http://schemas.microsoft.com/office/word/2010/wordml" xmlns:w15="http://schemas.microsoft.com/office/word/2012/wordml" xmlns:w16cex="http://schemas.microsoft.com/office/word/2018/wordml/cex" xmlns:w16cid="http://schemas.microsoft.com/office/word/2016/wordml/cid" xmlns:w16="http://schemas.microsoft.com/office/word/2018/wordml" xmlns:w16sdtdh="http://schemas.microsoft.com/office/word/2020/wordml/sdtdatahash" xmlns:w16se="http://schemas.microsoft.com/office/word/2015/wordml/symex" xmlns:wpg="http://schemas.microsoft.com/office/word/2010/wordprocessingGroup" xmlns:wpi="http://schemas.microsoft.com/office/word/2010/wordprocessingInk" xmlns:wne="http://schemas.microsoft.com/office/word/2006/wordml" xmlns:wps="http://schemas.microsoft.com/office/word/2010/wordprocessingShape" mc:Ignorable="w14 w15 w16se w16cid w16 w16cex w16sdtdh wp14">
+<w:numbering xmlns:wpc="http://schemas.microsoft.com/office/word/2010/wordprocessingCanvas" xmlns:cx="http://schemas.microsoft.com/office/drawing/2014/chartex" xmlns:cx1="http://schemas.microsoft.com/office/drawing/2015/9/8/chartex" xmlns:cx2="http://schemas.microsoft.com/office/drawing/2015/10/21/chartex" xmlns:cx3="http://schemas.microsoft.com/office/drawing/2016/5/9/chartex" xmlns:cx4="http://schemas.microsoft.com/office/drawing/2016/5/10/chartex" xmlns:cx5="http://schemas.microsoft.com/office/drawing/2016/5/11/chartex" xmlns:cx6="http://schemas.microsoft.com/office/drawing/2016/5/12/chartex" xmlns:cx7="http://schemas.microsoft.com/office/drawing/2016/5/13/chartex" xmlns:cx8="http://schemas.microsoft.com/office/drawing/2016/5/14/chartex" xmlns:mc="http://schemas.openxmlformats.org/markup-compatibility/2006" xmlns:aink="http://schemas.microsoft.com/office/drawing/2016/ink" xmlns:am3d="http://schemas.microsoft.com/office/drawing/2017/model3d" xmlns:o="urn:schemas-microsoft-com:office:office" xmlns:oel="http://schemas.microsoft.com/office/2019/extlst" xmlns:r="http://schemas.openxmlformats.org/officeDocument/2006/relationships" xmlns:m="http://schemas.openxmlformats.org/officeDocument/2006/math" xmlns:v="urn:schemas-microsoft-com:vml" xmlns:wp14="http://schemas.microsoft.com/office/word/2010/wordprocessingDrawing" xmlns:wp="http://schemas.openxmlformats.org/drawingml/2006/wordprocessingDrawing" xmlns:w10="urn:schemas-microsoft-com:office:word" xmlns:w="http://schemas.openxmlformats.org/wordprocessingml/2006/main" xmlns:w14="http://schemas.microsoft.com/office/word/2010/wordml" xmlns:w15="http://schemas.microsoft.com/office/word/2012/wordml" xmlns:w16cex="http://schemas.microsoft.com/office/word/2018/wordml/cex" xmlns:w16cid="http://schemas.microsoft.com/office/word/2016/wordml/cid" xmlns:w16="http://schemas.microsoft.com/office/word/2018/wordml" xmlns:w16sdtdh="http://schemas.microsoft.com/office/word/2020/wordml/sdtdatahash" xmlns:w16se="http://schemas.microsoft.com/office/word/2015/wordml/symex" xmlns:wpg="http://schemas.microsoft.com/office/word/2010/wordprocessingGroup" xmlns:wpi="http://schemas.microsoft.com/office/word/2010/wordprocessingInk" xmlns:wne="http://schemas.microsoft.com/office/word/2006/wordml" xmlns:wps="http://schemas.microsoft.com/office/word/2010/wordprocessingShape" mc:Ignorable="w14 w15 w16se w16cid w16 w16cex w16sdtdh wp14">
   <w:abstractNum w:abstractNumId="0" w15:restartNumberingAfterBreak="0">
     <w:nsid w:val="011B050C"/>
     <w:multiLevelType w:val="hybridMultilevel"/>
@@ -9234,10 +10129,10 @@
       </w:rPr>
     </w:lvl>
   </w:abstractNum>
-  <w:num w:numId="1">
+  <w:num w:numId="1" w16cid:durableId="815991637">
     <w:abstractNumId w:val="1"/>
   </w:num>
-  <w:num w:numId="2">
+  <w:num w:numId="2" w16cid:durableId="1331911807">
     <w:abstractNumId w:val="0"/>
   </w:num>
 </w:numbering>
@@ -10798,21 +11693,6 @@
 </file>
 
 <file path=customXml/item1.xml><?xml version="1.0" encoding="utf-8"?>
-<?mso-contentType ?>
-<FormTemplates xmlns="http://schemas.microsoft.com/sharepoint/v3/contenttype/forms">
-  <Display>DocumentLibraryForm</Display>
-  <Edit>DocumentLibraryForm</Edit>
-  <New>DocumentLibraryForm</New>
-</FormTemplates>
-</file>
-
-<file path=customXml/item2.xml><?xml version="1.0" encoding="utf-8"?>
-<p:properties xmlns:p="http://schemas.microsoft.com/office/2006/metadata/properties" xmlns:xsi="http://www.w3.org/2001/XMLSchema-instance" xmlns:pc="http://schemas.microsoft.com/office/infopath/2007/PartnerControls">
-  <documentManagement/>
-</p:properties>
-</file>
-
-<file path=customXml/item3.xml><?xml version="1.0" encoding="utf-8"?>
 <ct:contentTypeSchema xmlns:ct="http://schemas.microsoft.com/office/2006/metadata/contentType" xmlns:ma="http://schemas.microsoft.com/office/2006/metadata/properties/metaAttributes" ct:_="" ma:_="" ma:contentTypeName="Document" ma:contentTypeID="0x0101001DC44D19606E8540AF995795CBBBCE63" ma:contentTypeVersion="9" ma:contentTypeDescription="Create a new document." ma:contentTypeScope="" ma:versionID="d43cedbd5f299a4d9c71bc35347663a0">
   <xsd:schema xmlns:xsd="http://www.w3.org/2001/XMLSchema" xmlns:xs="http://www.w3.org/2001/XMLSchema" xmlns:p="http://schemas.microsoft.com/office/2006/metadata/properties" xmlns:ns2="e718a8af-5d48-45b1-a7fb-cef00c107a7a" targetNamespace="http://schemas.microsoft.com/office/2006/metadata/properties" ma:root="true" ma:fieldsID="bfa025f5ff12c43386e284eade17ec72" ns2:_="">
     <xsd:import namespace="e718a8af-5d48-45b1-a7fb-cef00c107a7a"/>
@@ -10990,24 +11870,22 @@
 </ct:contentTypeSchema>
 </file>
 
-<file path=customXml/itemProps1.xml><?xml version="1.0" encoding="utf-8"?>
-<ds:datastoreItem xmlns:ds="http://schemas.openxmlformats.org/officeDocument/2006/customXml" ds:itemID="{6D105837-50B9-43D7-8D64-F3AFB60EFC6D}">
-  <ds:schemaRefs>
-    <ds:schemaRef ds:uri="http://schemas.microsoft.com/sharepoint/v3/contenttype/forms"/>
-  </ds:schemaRefs>
-</ds:datastoreItem>
+<file path=customXml/item2.xml><?xml version="1.0" encoding="utf-8"?>
+<p:properties xmlns:p="http://schemas.microsoft.com/office/2006/metadata/properties" xmlns:xsi="http://www.w3.org/2001/XMLSchema-instance" xmlns:pc="http://schemas.microsoft.com/office/infopath/2007/PartnerControls">
+  <documentManagement/>
+</p:properties>
 </file>
 
-<file path=customXml/itemProps2.xml><?xml version="1.0" encoding="utf-8"?>
-<ds:datastoreItem xmlns:ds="http://schemas.openxmlformats.org/officeDocument/2006/customXml" ds:itemID="{19E360BE-0294-4C92-BBB5-8CA365A6B329}">
-  <ds:schemaRefs>
-    <ds:schemaRef ds:uri="http://schemas.microsoft.com/office/2006/metadata/properties"/>
-    <ds:schemaRef ds:uri="http://schemas.microsoft.com/office/infopath/2007/PartnerControls"/>
-  </ds:schemaRefs>
-</ds:datastoreItem>
+<file path=customXml/item3.xml><?xml version="1.0" encoding="utf-8"?>
+<?mso-contentType ?>
+<FormTemplates xmlns="http://schemas.microsoft.com/sharepoint/v3/contenttype/forms">
+  <Display>DocumentLibraryForm</Display>
+  <Edit>DocumentLibraryForm</Edit>
+  <New>DocumentLibraryForm</New>
+</FormTemplates>
 </file>
 
-<file path=customXml/itemProps3.xml><?xml version="1.0" encoding="utf-8"?>
+<file path=customXml/itemProps1.xml><?xml version="1.0" encoding="utf-8"?>
 <ds:datastoreItem xmlns:ds="http://schemas.openxmlformats.org/officeDocument/2006/customXml" ds:itemID="{82455496-F377-4551-AC80-824E5D732CA2}">
   <ds:schemaRefs>
     <ds:schemaRef ds:uri="http://schemas.microsoft.com/office/2006/metadata/contentType"/>
@@ -11023,4 +11901,21 @@
     <ds:schemaRef ds:uri="http://schemas.microsoft.com/internal/obd"/>
   </ds:schemaRefs>
 </ds:datastoreItem>
+</file>
+
+<file path=customXml/itemProps2.xml><?xml version="1.0" encoding="utf-8"?>
+<ds:datastoreItem xmlns:ds="http://schemas.openxmlformats.org/officeDocument/2006/customXml" ds:itemID="{19E360BE-0294-4C92-BBB5-8CA365A6B329}">
+  <ds:schemaRefs>
+    <ds:schemaRef ds:uri="http://schemas.microsoft.com/office/2006/metadata/properties"/>
+    <ds:schemaRef ds:uri="http://schemas.microsoft.com/office/infopath/2007/PartnerControls"/>
+  </ds:schemaRefs>
+</ds:datastoreItem>
+</file>
+
+<file path=customXml/itemProps3.xml><?xml version="1.0" encoding="utf-8"?>
+<ds:datastoreItem xmlns:ds="http://schemas.openxmlformats.org/officeDocument/2006/customXml" ds:itemID="{6D105837-50B9-43D7-8D64-F3AFB60EFC6D}">
+  <ds:schemaRefs>
+    <ds:schemaRef ds:uri="http://schemas.microsoft.com/sharepoint/v3/contenttype/forms"/>
+  </ds:schemaRefs>
+</ds:datastoreItem>
 </file>
</xml_diff>